<commit_message>
reupload of requirements en MOSCOW analyse
actual requirements analyse in it
</commit_message>
<xml_diff>
--- a/School files/3. Requirments en MOSCOW analyse.docx
+++ b/School files/3. Requirments en MOSCOW analyse.docx
@@ -4,7 +4,7 @@
   <w:body>
     <w:p>
       <w:pPr>
-        <w:pStyle w:val="Title"/>
+        <w:pStyle w:val="Titel"/>
         <w:jc w:val="center"/>
       </w:pPr>
       <w:bookmarkStart w:id="0" w:name="_Toc518568554"/>
@@ -15,43 +15,43 @@
     </w:p>
     <w:p>
       <w:pPr>
-        <w:pStyle w:val="NoSpacing"/>
+        <w:pStyle w:val="Geenafstand"/>
         <w:jc w:val="center"/>
       </w:pPr>
     </w:p>
     <w:p>
       <w:pPr>
-        <w:pStyle w:val="NoSpacing"/>
+        <w:pStyle w:val="Geenafstand"/>
         <w:jc w:val="center"/>
       </w:pPr>
     </w:p>
     <w:p>
       <w:pPr>
-        <w:pStyle w:val="NoSpacing"/>
+        <w:pStyle w:val="Geenafstand"/>
         <w:jc w:val="center"/>
       </w:pPr>
     </w:p>
     <w:p>
       <w:pPr>
-        <w:pStyle w:val="NoSpacing"/>
+        <w:pStyle w:val="Geenafstand"/>
         <w:jc w:val="center"/>
       </w:pPr>
     </w:p>
     <w:p>
       <w:pPr>
-        <w:pStyle w:val="NoSpacing"/>
+        <w:pStyle w:val="Geenafstand"/>
         <w:jc w:val="center"/>
       </w:pPr>
     </w:p>
     <w:p>
       <w:pPr>
-        <w:pStyle w:val="NoSpacing"/>
+        <w:pStyle w:val="Geenafstand"/>
         <w:jc w:val="center"/>
       </w:pPr>
     </w:p>
     <w:p>
       <w:pPr>
-        <w:pStyle w:val="NoSpacing"/>
+        <w:pStyle w:val="Geenafstand"/>
         <w:jc w:val="center"/>
       </w:pPr>
       <w:r>
@@ -149,139 +149,139 @@
     </w:p>
     <w:p>
       <w:pPr>
-        <w:pStyle w:val="NoSpacing"/>
+        <w:pStyle w:val="Geenafstand"/>
         <w:jc w:val="center"/>
       </w:pPr>
     </w:p>
     <w:p>
       <w:pPr>
-        <w:pStyle w:val="NoSpacing"/>
+        <w:pStyle w:val="Geenafstand"/>
         <w:jc w:val="center"/>
       </w:pPr>
     </w:p>
     <w:p>
       <w:pPr>
-        <w:pStyle w:val="NoSpacing"/>
+        <w:pStyle w:val="Geenafstand"/>
         <w:jc w:val="center"/>
       </w:pPr>
     </w:p>
     <w:p>
       <w:pPr>
-        <w:pStyle w:val="NoSpacing"/>
+        <w:pStyle w:val="Geenafstand"/>
         <w:jc w:val="center"/>
       </w:pPr>
     </w:p>
     <w:p>
       <w:pPr>
-        <w:pStyle w:val="NoSpacing"/>
+        <w:pStyle w:val="Geenafstand"/>
         <w:jc w:val="center"/>
       </w:pPr>
     </w:p>
     <w:p>
       <w:pPr>
-        <w:pStyle w:val="NoSpacing"/>
+        <w:pStyle w:val="Geenafstand"/>
         <w:jc w:val="center"/>
       </w:pPr>
     </w:p>
     <w:p>
       <w:pPr>
-        <w:pStyle w:val="NoSpacing"/>
+        <w:pStyle w:val="Geenafstand"/>
         <w:jc w:val="center"/>
       </w:pPr>
     </w:p>
     <w:p>
       <w:pPr>
-        <w:pStyle w:val="NoSpacing"/>
+        <w:pStyle w:val="Geenafstand"/>
         <w:jc w:val="center"/>
       </w:pPr>
     </w:p>
     <w:p>
       <w:pPr>
-        <w:pStyle w:val="NoSpacing"/>
+        <w:pStyle w:val="Geenafstand"/>
         <w:jc w:val="center"/>
       </w:pPr>
     </w:p>
     <w:p>
       <w:pPr>
-        <w:pStyle w:val="NoSpacing"/>
+        <w:pStyle w:val="Geenafstand"/>
         <w:jc w:val="center"/>
       </w:pPr>
     </w:p>
     <w:p>
       <w:pPr>
-        <w:pStyle w:val="NoSpacing"/>
+        <w:pStyle w:val="Geenafstand"/>
         <w:jc w:val="center"/>
       </w:pPr>
     </w:p>
     <w:p>
       <w:pPr>
-        <w:pStyle w:val="NoSpacing"/>
+        <w:pStyle w:val="Geenafstand"/>
         <w:jc w:val="center"/>
       </w:pPr>
     </w:p>
     <w:p>
       <w:pPr>
-        <w:pStyle w:val="NoSpacing"/>
+        <w:pStyle w:val="Geenafstand"/>
         <w:jc w:val="center"/>
       </w:pPr>
     </w:p>
     <w:p>
       <w:pPr>
-        <w:pStyle w:val="NoSpacing"/>
+        <w:pStyle w:val="Geenafstand"/>
         <w:jc w:val="center"/>
       </w:pPr>
     </w:p>
     <w:p>
       <w:pPr>
-        <w:pStyle w:val="NoSpacing"/>
+        <w:pStyle w:val="Geenafstand"/>
         <w:jc w:val="center"/>
       </w:pPr>
     </w:p>
     <w:p>
       <w:pPr>
-        <w:pStyle w:val="NoSpacing"/>
+        <w:pStyle w:val="Geenafstand"/>
         <w:jc w:val="center"/>
       </w:pPr>
     </w:p>
     <w:p>
       <w:pPr>
-        <w:pStyle w:val="NoSpacing"/>
+        <w:pStyle w:val="Geenafstand"/>
         <w:jc w:val="center"/>
       </w:pPr>
     </w:p>
     <w:p>
       <w:pPr>
-        <w:pStyle w:val="NoSpacing"/>
+        <w:pStyle w:val="Geenafstand"/>
         <w:jc w:val="center"/>
       </w:pPr>
     </w:p>
     <w:p>
       <w:pPr>
-        <w:pStyle w:val="NoSpacing"/>
+        <w:pStyle w:val="Geenafstand"/>
         <w:jc w:val="center"/>
       </w:pPr>
     </w:p>
     <w:p>
       <w:pPr>
-        <w:pStyle w:val="NoSpacing"/>
+        <w:pStyle w:val="Geenafstand"/>
         <w:jc w:val="center"/>
       </w:pPr>
     </w:p>
     <w:p>
       <w:pPr>
-        <w:pStyle w:val="NoSpacing"/>
+        <w:pStyle w:val="Geenafstand"/>
         <w:jc w:val="center"/>
       </w:pPr>
     </w:p>
     <w:p>
       <w:pPr>
-        <w:pStyle w:val="NoSpacing"/>
+        <w:pStyle w:val="Geenafstand"/>
         <w:jc w:val="center"/>
       </w:pPr>
     </w:p>
     <w:p>
       <w:pPr>
-        <w:pStyle w:val="NoSpacing"/>
+        <w:pStyle w:val="Geenafstand"/>
         <w:jc w:val="right"/>
         <w:rPr>
           <w:b/>
@@ -298,26 +298,16 @@
     </w:p>
     <w:p>
       <w:pPr>
-        <w:pStyle w:val="NoSpacing"/>
+        <w:pStyle w:val="Geenafstand"/>
         <w:jc w:val="right"/>
       </w:pPr>
-      <w:proofErr w:type="spellStart"/>
       <w:r>
-        <w:t>Nando</w:t>
+        <w:t>Nando Reij</w:t>
       </w:r>
-      <w:proofErr w:type="spellEnd"/>
-      <w:r>
-        <w:t xml:space="preserve"> </w:t>
-      </w:r>
-      <w:proofErr w:type="spellStart"/>
-      <w:r>
-        <w:t>Reij</w:t>
-      </w:r>
-      <w:proofErr w:type="spellEnd"/>
-    </w:p>
-    <w:p>
-      <w:pPr>
-        <w:pStyle w:val="NoSpacing"/>
+    </w:p>
+    <w:p>
+      <w:pPr>
+        <w:pStyle w:val="Geenafstand"/>
         <w:jc w:val="right"/>
       </w:pPr>
       <w:r>
@@ -326,7 +316,7 @@
     </w:p>
     <w:p>
       <w:pPr>
-        <w:pStyle w:val="NoSpacing"/>
+        <w:pStyle w:val="Geenafstand"/>
         <w:jc w:val="right"/>
       </w:pPr>
       <w:r>
@@ -335,26 +325,16 @@
     </w:p>
     <w:p>
       <w:pPr>
-        <w:pStyle w:val="NoSpacing"/>
+        <w:pStyle w:val="Geenafstand"/>
         <w:jc w:val="right"/>
       </w:pPr>
-      <w:proofErr w:type="spellStart"/>
       <w:r>
-        <w:t>Corwin</w:t>
+        <w:t>Corwin de Kruijf</w:t>
       </w:r>
-      <w:proofErr w:type="spellEnd"/>
-      <w:r>
-        <w:t xml:space="preserve"> de </w:t>
-      </w:r>
-      <w:proofErr w:type="spellStart"/>
-      <w:r>
-        <w:t>Kruijf</w:t>
-      </w:r>
-      <w:proofErr w:type="spellEnd"/>
-    </w:p>
-    <w:p>
-      <w:pPr>
-        <w:pStyle w:val="NoSpacing"/>
+    </w:p>
+    <w:p>
+      <w:pPr>
+        <w:pStyle w:val="Geenafstand"/>
       </w:pPr>
       <w:r>
         <w:br w:type="page"/>
@@ -385,7 +365,7 @@
       <w:sdtContent>
         <w:p>
           <w:pPr>
-            <w:pStyle w:val="TOCHeading"/>
+            <w:pStyle w:val="Kopvaninhoudsopgave"/>
           </w:pPr>
           <w:r>
             <w:t>Inhoudsopgave</w:t>
@@ -393,13 +373,14 @@
         </w:p>
         <w:p>
           <w:pPr>
-            <w:pStyle w:val="TOC1"/>
+            <w:pStyle w:val="Inhopg1"/>
             <w:tabs>
               <w:tab w:val="right" w:leader="dot" w:pos="9062"/>
             </w:tabs>
             <w:rPr>
               <w:rFonts w:eastAsiaTheme="minorEastAsia"/>
               <w:noProof/>
+              <w:lang w:val="nl-NL" w:eastAsia="nl-NL"/>
             </w:rPr>
           </w:pPr>
           <w:r>
@@ -411,12 +392,11 @@
           <w:r>
             <w:fldChar w:fldCharType="separate"/>
           </w:r>
-          <w:hyperlink w:anchor="_Toc23514649" w:history="1">
+          <w:hyperlink w:anchor="_Toc23761253" w:history="1">
             <w:r>
               <w:rPr>
                 <w:rStyle w:val="Hyperlink"/>
                 <w:noProof/>
-                <w:lang w:val="nl-NL"/>
               </w:rPr>
               <w:t>Inleiding</w:t>
             </w:r>
@@ -439,7 +419,7 @@
                 <w:noProof/>
                 <w:webHidden/>
               </w:rPr>
-              <w:instrText xml:space="preserve"> PAGEREF _Toc23514649 \h </w:instrText>
+              <w:instrText xml:space="preserve"> PAGEREF _Toc23761253 \h </w:instrText>
             </w:r>
             <w:r>
               <w:rPr>
@@ -472,23 +452,23 @@
         </w:p>
         <w:p>
           <w:pPr>
-            <w:pStyle w:val="TOC1"/>
+            <w:pStyle w:val="Inhopg1"/>
             <w:tabs>
               <w:tab w:val="right" w:leader="dot" w:pos="9062"/>
             </w:tabs>
             <w:rPr>
               <w:rFonts w:eastAsiaTheme="minorEastAsia"/>
               <w:noProof/>
+              <w:lang w:val="nl-NL" w:eastAsia="nl-NL"/>
             </w:rPr>
           </w:pPr>
-          <w:hyperlink w:anchor="_Toc23514650" w:history="1">
+          <w:hyperlink w:anchor="_Toc23761254" w:history="1">
             <w:r>
               <w:rPr>
                 <w:rStyle w:val="Hyperlink"/>
                 <w:noProof/>
-                <w:lang w:val="nl-NL"/>
-              </w:rPr>
-              <w:t>De opdracht</w:t>
+              </w:rPr>
+              <w:t>Requirementsanalyse:</w:t>
             </w:r>
             <w:r>
               <w:rPr>
@@ -509,7 +489,7 @@
                 <w:noProof/>
                 <w:webHidden/>
               </w:rPr>
-              <w:instrText xml:space="preserve"> PAGEREF _Toc23514650 \h </w:instrText>
+              <w:instrText xml:space="preserve"> PAGEREF _Toc23761254 \h </w:instrText>
             </w:r>
             <w:r>
               <w:rPr>
@@ -539,26 +519,99 @@
               <w:fldChar w:fldCharType="end"/>
             </w:r>
           </w:hyperlink>
+          <w:bookmarkStart w:id="2" w:name="_GoBack"/>
+          <w:bookmarkEnd w:id="2"/>
         </w:p>
         <w:p>
           <w:pPr>
-            <w:pStyle w:val="TOC1"/>
+            <w:pStyle w:val="Inhopg2"/>
             <w:tabs>
               <w:tab w:val="right" w:leader="dot" w:pos="9062"/>
             </w:tabs>
             <w:rPr>
               <w:rFonts w:eastAsiaTheme="minorEastAsia"/>
               <w:noProof/>
+              <w:lang w:val="nl-NL" w:eastAsia="nl-NL"/>
             </w:rPr>
           </w:pPr>
-          <w:hyperlink w:anchor="_Toc23514651" w:history="1">
+          <w:hyperlink w:anchor="_Toc23761255" w:history="1">
             <w:r>
               <w:rPr>
                 <w:rStyle w:val="Hyperlink"/>
                 <w:noProof/>
+              </w:rPr>
+              <w:t>Duidelijk:</w:t>
+            </w:r>
+            <w:r>
+              <w:rPr>
+                <w:noProof/>
+                <w:webHidden/>
+              </w:rPr>
+              <w:tab/>
+            </w:r>
+            <w:r>
+              <w:rPr>
+                <w:noProof/>
+                <w:webHidden/>
+              </w:rPr>
+              <w:fldChar w:fldCharType="begin"/>
+            </w:r>
+            <w:r>
+              <w:rPr>
+                <w:noProof/>
+                <w:webHidden/>
+              </w:rPr>
+              <w:instrText xml:space="preserve"> PAGEREF _Toc23761255 \h </w:instrText>
+            </w:r>
+            <w:r>
+              <w:rPr>
+                <w:noProof/>
+                <w:webHidden/>
+              </w:rPr>
+            </w:r>
+            <w:r>
+              <w:rPr>
+                <w:noProof/>
+                <w:webHidden/>
+              </w:rPr>
+              <w:fldChar w:fldCharType="separate"/>
+            </w:r>
+            <w:r>
+              <w:rPr>
+                <w:noProof/>
+                <w:webHidden/>
+              </w:rPr>
+              <w:t>4</w:t>
+            </w:r>
+            <w:r>
+              <w:rPr>
+                <w:noProof/>
+                <w:webHidden/>
+              </w:rPr>
+              <w:fldChar w:fldCharType="end"/>
+            </w:r>
+          </w:hyperlink>
+        </w:p>
+        <w:p>
+          <w:pPr>
+            <w:pStyle w:val="Inhopg2"/>
+            <w:tabs>
+              <w:tab w:val="right" w:leader="dot" w:pos="9062"/>
+            </w:tabs>
+            <w:rPr>
+              <w:rFonts w:eastAsiaTheme="minorEastAsia"/>
+              <w:noProof/>
+              <w:lang w:val="nl-NL" w:eastAsia="nl-NL"/>
+            </w:rPr>
+          </w:pPr>
+          <w:hyperlink w:anchor="_Toc23761256" w:history="1">
+            <w:r>
+              <w:rPr>
+                <w:rStyle w:val="Hyperlink"/>
+                <w:noProof/>
                 <w:lang w:val="nl-NL"/>
               </w:rPr>
-              <w:t>Kerntaak 1</w:t>
+              <w:t>Onduidelijk:</w:t>
             </w:r>
             <w:r>
               <w:rPr>
@@ -579,7 +632,641 @@
                 <w:noProof/>
                 <w:webHidden/>
               </w:rPr>
-              <w:instrText xml:space="preserve"> PAGEREF _Toc23514651 \h </w:instrText>
+              <w:instrText xml:space="preserve"> PAGEREF _Toc23761256 \h </w:instrText>
+            </w:r>
+            <w:r>
+              <w:rPr>
+                <w:noProof/>
+                <w:webHidden/>
+              </w:rPr>
+            </w:r>
+            <w:r>
+              <w:rPr>
+                <w:noProof/>
+                <w:webHidden/>
+              </w:rPr>
+              <w:fldChar w:fldCharType="separate"/>
+            </w:r>
+            <w:r>
+              <w:rPr>
+                <w:noProof/>
+                <w:webHidden/>
+              </w:rPr>
+              <w:t>4</w:t>
+            </w:r>
+            <w:r>
+              <w:rPr>
+                <w:noProof/>
+                <w:webHidden/>
+              </w:rPr>
+              <w:fldChar w:fldCharType="end"/>
+            </w:r>
+          </w:hyperlink>
+        </w:p>
+        <w:p>
+          <w:pPr>
+            <w:pStyle w:val="Inhopg2"/>
+            <w:tabs>
+              <w:tab w:val="right" w:leader="dot" w:pos="9062"/>
+            </w:tabs>
+            <w:rPr>
+              <w:rFonts w:eastAsiaTheme="minorEastAsia"/>
+              <w:noProof/>
+              <w:lang w:val="nl-NL" w:eastAsia="nl-NL"/>
+            </w:rPr>
+          </w:pPr>
+          <w:hyperlink w:anchor="_Toc23761257" w:history="1">
+            <w:r>
+              <w:rPr>
+                <w:rStyle w:val="Hyperlink"/>
+                <w:noProof/>
+                <w:lang w:val="nl-NL"/>
+              </w:rPr>
+              <w:t>Incomplete:</w:t>
+            </w:r>
+            <w:r>
+              <w:rPr>
+                <w:noProof/>
+                <w:webHidden/>
+              </w:rPr>
+              <w:tab/>
+            </w:r>
+            <w:r>
+              <w:rPr>
+                <w:noProof/>
+                <w:webHidden/>
+              </w:rPr>
+              <w:fldChar w:fldCharType="begin"/>
+            </w:r>
+            <w:r>
+              <w:rPr>
+                <w:noProof/>
+                <w:webHidden/>
+              </w:rPr>
+              <w:instrText xml:space="preserve"> PAGEREF _Toc23761257 \h </w:instrText>
+            </w:r>
+            <w:r>
+              <w:rPr>
+                <w:noProof/>
+                <w:webHidden/>
+              </w:rPr>
+            </w:r>
+            <w:r>
+              <w:rPr>
+                <w:noProof/>
+                <w:webHidden/>
+              </w:rPr>
+              <w:fldChar w:fldCharType="separate"/>
+            </w:r>
+            <w:r>
+              <w:rPr>
+                <w:noProof/>
+                <w:webHidden/>
+              </w:rPr>
+              <w:t>4</w:t>
+            </w:r>
+            <w:r>
+              <w:rPr>
+                <w:noProof/>
+                <w:webHidden/>
+              </w:rPr>
+              <w:fldChar w:fldCharType="end"/>
+            </w:r>
+          </w:hyperlink>
+        </w:p>
+        <w:p>
+          <w:pPr>
+            <w:pStyle w:val="Inhopg2"/>
+            <w:tabs>
+              <w:tab w:val="right" w:leader="dot" w:pos="9062"/>
+            </w:tabs>
+            <w:rPr>
+              <w:rFonts w:eastAsiaTheme="minorEastAsia"/>
+              <w:noProof/>
+              <w:lang w:val="nl-NL" w:eastAsia="nl-NL"/>
+            </w:rPr>
+          </w:pPr>
+          <w:hyperlink w:anchor="_Toc23761258" w:history="1">
+            <w:r>
+              <w:rPr>
+                <w:rStyle w:val="Hyperlink"/>
+                <w:noProof/>
+                <w:lang w:val="nl-NL"/>
+              </w:rPr>
+              <w:t>Onbepaald:</w:t>
+            </w:r>
+            <w:r>
+              <w:rPr>
+                <w:noProof/>
+                <w:webHidden/>
+              </w:rPr>
+              <w:tab/>
+            </w:r>
+            <w:r>
+              <w:rPr>
+                <w:noProof/>
+                <w:webHidden/>
+              </w:rPr>
+              <w:fldChar w:fldCharType="begin"/>
+            </w:r>
+            <w:r>
+              <w:rPr>
+                <w:noProof/>
+                <w:webHidden/>
+              </w:rPr>
+              <w:instrText xml:space="preserve"> PAGEREF _Toc23761258 \h </w:instrText>
+            </w:r>
+            <w:r>
+              <w:rPr>
+                <w:noProof/>
+                <w:webHidden/>
+              </w:rPr>
+            </w:r>
+            <w:r>
+              <w:rPr>
+                <w:noProof/>
+                <w:webHidden/>
+              </w:rPr>
+              <w:fldChar w:fldCharType="separate"/>
+            </w:r>
+            <w:r>
+              <w:rPr>
+                <w:noProof/>
+                <w:webHidden/>
+              </w:rPr>
+              <w:t>4</w:t>
+            </w:r>
+            <w:r>
+              <w:rPr>
+                <w:noProof/>
+                <w:webHidden/>
+              </w:rPr>
+              <w:fldChar w:fldCharType="end"/>
+            </w:r>
+          </w:hyperlink>
+        </w:p>
+        <w:p>
+          <w:pPr>
+            <w:pStyle w:val="Inhopg2"/>
+            <w:tabs>
+              <w:tab w:val="right" w:leader="dot" w:pos="9062"/>
+            </w:tabs>
+            <w:rPr>
+              <w:rFonts w:eastAsiaTheme="minorEastAsia"/>
+              <w:noProof/>
+              <w:lang w:val="nl-NL" w:eastAsia="nl-NL"/>
+            </w:rPr>
+          </w:pPr>
+          <w:hyperlink w:anchor="_Toc23761259" w:history="1">
+            <w:r>
+              <w:rPr>
+                <w:rStyle w:val="Hyperlink"/>
+                <w:noProof/>
+                <w:lang w:val="nl-NL"/>
+              </w:rPr>
+              <w:t>Tegenstrijdig:</w:t>
+            </w:r>
+            <w:r>
+              <w:rPr>
+                <w:noProof/>
+                <w:webHidden/>
+              </w:rPr>
+              <w:tab/>
+            </w:r>
+            <w:r>
+              <w:rPr>
+                <w:noProof/>
+                <w:webHidden/>
+              </w:rPr>
+              <w:fldChar w:fldCharType="begin"/>
+            </w:r>
+            <w:r>
+              <w:rPr>
+                <w:noProof/>
+                <w:webHidden/>
+              </w:rPr>
+              <w:instrText xml:space="preserve"> PAGEREF _Toc23761259 \h </w:instrText>
+            </w:r>
+            <w:r>
+              <w:rPr>
+                <w:noProof/>
+                <w:webHidden/>
+              </w:rPr>
+            </w:r>
+            <w:r>
+              <w:rPr>
+                <w:noProof/>
+                <w:webHidden/>
+              </w:rPr>
+              <w:fldChar w:fldCharType="separate"/>
+            </w:r>
+            <w:r>
+              <w:rPr>
+                <w:noProof/>
+                <w:webHidden/>
+              </w:rPr>
+              <w:t>4</w:t>
+            </w:r>
+            <w:r>
+              <w:rPr>
+                <w:noProof/>
+                <w:webHidden/>
+              </w:rPr>
+              <w:fldChar w:fldCharType="end"/>
+            </w:r>
+          </w:hyperlink>
+        </w:p>
+        <w:p>
+          <w:pPr>
+            <w:pStyle w:val="Inhopg2"/>
+            <w:tabs>
+              <w:tab w:val="right" w:leader="dot" w:pos="9062"/>
+            </w:tabs>
+            <w:rPr>
+              <w:rFonts w:eastAsiaTheme="minorEastAsia"/>
+              <w:noProof/>
+              <w:lang w:val="nl-NL" w:eastAsia="nl-NL"/>
+            </w:rPr>
+          </w:pPr>
+          <w:hyperlink w:anchor="_Toc23761260" w:history="1">
+            <w:r>
+              <w:rPr>
+                <w:rStyle w:val="Hyperlink"/>
+                <w:noProof/>
+                <w:lang w:val="nl-NL"/>
+              </w:rPr>
+              <w:t>Requirementsvalidatie:</w:t>
+            </w:r>
+            <w:r>
+              <w:rPr>
+                <w:noProof/>
+                <w:webHidden/>
+              </w:rPr>
+              <w:tab/>
+            </w:r>
+            <w:r>
+              <w:rPr>
+                <w:noProof/>
+                <w:webHidden/>
+              </w:rPr>
+              <w:fldChar w:fldCharType="begin"/>
+            </w:r>
+            <w:r>
+              <w:rPr>
+                <w:noProof/>
+                <w:webHidden/>
+              </w:rPr>
+              <w:instrText xml:space="preserve"> PAGEREF _Toc23761260 \h </w:instrText>
+            </w:r>
+            <w:r>
+              <w:rPr>
+                <w:noProof/>
+                <w:webHidden/>
+              </w:rPr>
+            </w:r>
+            <w:r>
+              <w:rPr>
+                <w:noProof/>
+                <w:webHidden/>
+              </w:rPr>
+              <w:fldChar w:fldCharType="separate"/>
+            </w:r>
+            <w:r>
+              <w:rPr>
+                <w:noProof/>
+                <w:webHidden/>
+              </w:rPr>
+              <w:t>4</w:t>
+            </w:r>
+            <w:r>
+              <w:rPr>
+                <w:noProof/>
+                <w:webHidden/>
+              </w:rPr>
+              <w:fldChar w:fldCharType="end"/>
+            </w:r>
+          </w:hyperlink>
+        </w:p>
+        <w:p>
+          <w:pPr>
+            <w:pStyle w:val="Inhopg1"/>
+            <w:tabs>
+              <w:tab w:val="right" w:leader="dot" w:pos="9062"/>
+            </w:tabs>
+            <w:rPr>
+              <w:rFonts w:eastAsiaTheme="minorEastAsia"/>
+              <w:noProof/>
+              <w:lang w:val="nl-NL" w:eastAsia="nl-NL"/>
+            </w:rPr>
+          </w:pPr>
+          <w:hyperlink w:anchor="_Toc23761261" w:history="1">
+            <w:r>
+              <w:rPr>
+                <w:rStyle w:val="Hyperlink"/>
+                <w:noProof/>
+              </w:rPr>
+              <w:t>MOSCOW</w:t>
+            </w:r>
+            <w:r>
+              <w:rPr>
+                <w:noProof/>
+                <w:webHidden/>
+              </w:rPr>
+              <w:tab/>
+            </w:r>
+            <w:r>
+              <w:rPr>
+                <w:noProof/>
+                <w:webHidden/>
+              </w:rPr>
+              <w:fldChar w:fldCharType="begin"/>
+            </w:r>
+            <w:r>
+              <w:rPr>
+                <w:noProof/>
+                <w:webHidden/>
+              </w:rPr>
+              <w:instrText xml:space="preserve"> PAGEREF _Toc23761261 \h </w:instrText>
+            </w:r>
+            <w:r>
+              <w:rPr>
+                <w:noProof/>
+                <w:webHidden/>
+              </w:rPr>
+            </w:r>
+            <w:r>
+              <w:rPr>
+                <w:noProof/>
+                <w:webHidden/>
+              </w:rPr>
+              <w:fldChar w:fldCharType="separate"/>
+            </w:r>
+            <w:r>
+              <w:rPr>
+                <w:noProof/>
+                <w:webHidden/>
+              </w:rPr>
+              <w:t>5</w:t>
+            </w:r>
+            <w:r>
+              <w:rPr>
+                <w:noProof/>
+                <w:webHidden/>
+              </w:rPr>
+              <w:fldChar w:fldCharType="end"/>
+            </w:r>
+          </w:hyperlink>
+        </w:p>
+        <w:p>
+          <w:pPr>
+            <w:pStyle w:val="Inhopg3"/>
+            <w:tabs>
+              <w:tab w:val="right" w:leader="dot" w:pos="9062"/>
+            </w:tabs>
+            <w:rPr>
+              <w:rFonts w:eastAsiaTheme="minorEastAsia"/>
+              <w:noProof/>
+              <w:lang w:val="nl-NL" w:eastAsia="nl-NL"/>
+            </w:rPr>
+          </w:pPr>
+          <w:hyperlink w:anchor="_Toc23761262" w:history="1">
+            <w:r>
+              <w:rPr>
+                <w:rStyle w:val="Hyperlink"/>
+                <w:noProof/>
+              </w:rPr>
+              <w:t>Must have</w:t>
+            </w:r>
+            <w:r>
+              <w:rPr>
+                <w:noProof/>
+                <w:webHidden/>
+              </w:rPr>
+              <w:tab/>
+            </w:r>
+            <w:r>
+              <w:rPr>
+                <w:noProof/>
+                <w:webHidden/>
+              </w:rPr>
+              <w:fldChar w:fldCharType="begin"/>
+            </w:r>
+            <w:r>
+              <w:rPr>
+                <w:noProof/>
+                <w:webHidden/>
+              </w:rPr>
+              <w:instrText xml:space="preserve"> PAGEREF _Toc23761262 \h </w:instrText>
+            </w:r>
+            <w:r>
+              <w:rPr>
+                <w:noProof/>
+                <w:webHidden/>
+              </w:rPr>
+            </w:r>
+            <w:r>
+              <w:rPr>
+                <w:noProof/>
+                <w:webHidden/>
+              </w:rPr>
+              <w:fldChar w:fldCharType="separate"/>
+            </w:r>
+            <w:r>
+              <w:rPr>
+                <w:noProof/>
+                <w:webHidden/>
+              </w:rPr>
+              <w:t>5</w:t>
+            </w:r>
+            <w:r>
+              <w:rPr>
+                <w:noProof/>
+                <w:webHidden/>
+              </w:rPr>
+              <w:fldChar w:fldCharType="end"/>
+            </w:r>
+          </w:hyperlink>
+        </w:p>
+        <w:p>
+          <w:pPr>
+            <w:pStyle w:val="Inhopg3"/>
+            <w:tabs>
+              <w:tab w:val="right" w:leader="dot" w:pos="9062"/>
+            </w:tabs>
+            <w:rPr>
+              <w:rFonts w:eastAsiaTheme="minorEastAsia"/>
+              <w:noProof/>
+              <w:lang w:val="nl-NL" w:eastAsia="nl-NL"/>
+            </w:rPr>
+          </w:pPr>
+          <w:hyperlink w:anchor="_Toc23761263" w:history="1">
+            <w:r>
+              <w:rPr>
+                <w:rStyle w:val="Hyperlink"/>
+                <w:noProof/>
+              </w:rPr>
+              <w:t>Should have</w:t>
+            </w:r>
+            <w:r>
+              <w:rPr>
+                <w:noProof/>
+                <w:webHidden/>
+              </w:rPr>
+              <w:tab/>
+            </w:r>
+            <w:r>
+              <w:rPr>
+                <w:noProof/>
+                <w:webHidden/>
+              </w:rPr>
+              <w:fldChar w:fldCharType="begin"/>
+            </w:r>
+            <w:r>
+              <w:rPr>
+                <w:noProof/>
+                <w:webHidden/>
+              </w:rPr>
+              <w:instrText xml:space="preserve"> PAGEREF _Toc23761263 \h </w:instrText>
+            </w:r>
+            <w:r>
+              <w:rPr>
+                <w:noProof/>
+                <w:webHidden/>
+              </w:rPr>
+            </w:r>
+            <w:r>
+              <w:rPr>
+                <w:noProof/>
+                <w:webHidden/>
+              </w:rPr>
+              <w:fldChar w:fldCharType="separate"/>
+            </w:r>
+            <w:r>
+              <w:rPr>
+                <w:noProof/>
+                <w:webHidden/>
+              </w:rPr>
+              <w:t>5</w:t>
+            </w:r>
+            <w:r>
+              <w:rPr>
+                <w:noProof/>
+                <w:webHidden/>
+              </w:rPr>
+              <w:fldChar w:fldCharType="end"/>
+            </w:r>
+          </w:hyperlink>
+        </w:p>
+        <w:p>
+          <w:pPr>
+            <w:pStyle w:val="Inhopg3"/>
+            <w:tabs>
+              <w:tab w:val="right" w:leader="dot" w:pos="9062"/>
+            </w:tabs>
+            <w:rPr>
+              <w:rFonts w:eastAsiaTheme="minorEastAsia"/>
+              <w:noProof/>
+              <w:lang w:val="nl-NL" w:eastAsia="nl-NL"/>
+            </w:rPr>
+          </w:pPr>
+          <w:hyperlink w:anchor="_Toc23761264" w:history="1">
+            <w:r>
+              <w:rPr>
+                <w:rStyle w:val="Hyperlink"/>
+                <w:noProof/>
+              </w:rPr>
+              <w:t>Could have</w:t>
+            </w:r>
+            <w:r>
+              <w:rPr>
+                <w:noProof/>
+                <w:webHidden/>
+              </w:rPr>
+              <w:tab/>
+            </w:r>
+            <w:r>
+              <w:rPr>
+                <w:noProof/>
+                <w:webHidden/>
+              </w:rPr>
+              <w:fldChar w:fldCharType="begin"/>
+            </w:r>
+            <w:r>
+              <w:rPr>
+                <w:noProof/>
+                <w:webHidden/>
+              </w:rPr>
+              <w:instrText xml:space="preserve"> PAGEREF _Toc23761264 \h </w:instrText>
+            </w:r>
+            <w:r>
+              <w:rPr>
+                <w:noProof/>
+                <w:webHidden/>
+              </w:rPr>
+            </w:r>
+            <w:r>
+              <w:rPr>
+                <w:noProof/>
+                <w:webHidden/>
+              </w:rPr>
+              <w:fldChar w:fldCharType="separate"/>
+            </w:r>
+            <w:r>
+              <w:rPr>
+                <w:noProof/>
+                <w:webHidden/>
+              </w:rPr>
+              <w:t>5</w:t>
+            </w:r>
+            <w:r>
+              <w:rPr>
+                <w:noProof/>
+                <w:webHidden/>
+              </w:rPr>
+              <w:fldChar w:fldCharType="end"/>
+            </w:r>
+          </w:hyperlink>
+        </w:p>
+        <w:p>
+          <w:pPr>
+            <w:pStyle w:val="Inhopg3"/>
+            <w:tabs>
+              <w:tab w:val="right" w:leader="dot" w:pos="9062"/>
+            </w:tabs>
+            <w:rPr>
+              <w:rFonts w:eastAsiaTheme="minorEastAsia"/>
+              <w:noProof/>
+              <w:lang w:val="nl-NL" w:eastAsia="nl-NL"/>
+            </w:rPr>
+          </w:pPr>
+          <w:hyperlink w:anchor="_Toc23761265" w:history="1">
+            <w:r>
+              <w:rPr>
+                <w:rStyle w:val="Hyperlink"/>
+                <w:noProof/>
+              </w:rPr>
+              <w:t>Won’t have</w:t>
+            </w:r>
+            <w:r>
+              <w:rPr>
+                <w:noProof/>
+                <w:webHidden/>
+              </w:rPr>
+              <w:tab/>
+            </w:r>
+            <w:r>
+              <w:rPr>
+                <w:noProof/>
+                <w:webHidden/>
+              </w:rPr>
+              <w:fldChar w:fldCharType="begin"/>
+            </w:r>
+            <w:r>
+              <w:rPr>
+                <w:noProof/>
+                <w:webHidden/>
+              </w:rPr>
+              <w:instrText xml:space="preserve"> PAGEREF _Toc23761265 \h </w:instrText>
             </w:r>
             <w:r>
               <w:rPr>
@@ -626,12 +1313,12 @@
     </w:sdt>
     <w:p>
       <w:pPr>
-        <w:pStyle w:val="NoSpacing"/>
-      </w:pPr>
-    </w:p>
-    <w:p>
-      <w:pPr>
-        <w:pStyle w:val="NoSpacing"/>
+        <w:pStyle w:val="Geenafstand"/>
+      </w:pPr>
+    </w:p>
+    <w:p>
+      <w:pPr>
+        <w:pStyle w:val="Geenafstand"/>
       </w:pPr>
     </w:p>
     <w:p>
@@ -649,21 +1336,16 @@
     </w:p>
     <w:p>
       <w:pPr>
-        <w:pStyle w:val="Heading1"/>
-        <w:spacing w:before="0"/>
-        <w:rPr>
-          <w:lang w:val="nl-NL"/>
-        </w:rPr>
-      </w:pPr>
-      <w:bookmarkStart w:id="2" w:name="_Toc23514649"/>
+        <w:pStyle w:val="Kop1"/>
+      </w:pPr>
+      <w:bookmarkStart w:id="3" w:name="_Toc23761253"/>
+      <w:proofErr w:type="spellStart"/>
       <w:r>
-        <w:rPr>
-          <w:lang w:val="nl-NL"/>
-        </w:rPr>
         <w:lastRenderedPageBreak/>
         <w:t>Inleiding</w:t>
       </w:r>
-      <w:bookmarkEnd w:id="2"/>
+      <w:bookmarkEnd w:id="3"/>
+      <w:proofErr w:type="spellEnd"/>
     </w:p>
     <w:p>
       <w:pPr>
@@ -692,7 +1374,7 @@
     </w:p>
     <w:p>
       <w:pPr>
-        <w:pStyle w:val="NoSpacing"/>
+        <w:pStyle w:val="Geenafstand"/>
         <w:rPr>
           <w:rFonts w:ascii="Calibri" w:eastAsia="Calibri" w:hAnsi="Calibri" w:cs="Calibri"/>
         </w:rPr>
@@ -700,65 +1382,399 @@
     </w:p>
     <w:p>
       <w:pPr>
-        <w:pStyle w:val="NoSpacing"/>
-      </w:pPr>
-    </w:p>
-    <w:p>
-      <w:pPr>
-        <w:pStyle w:val="NoSpacing"/>
-      </w:pPr>
-    </w:p>
-    <w:p>
-      <w:pPr>
-        <w:pStyle w:val="NoSpacing"/>
+        <w:pStyle w:val="Geenafstand"/>
+      </w:pPr>
+    </w:p>
+    <w:p>
+      <w:pPr>
+        <w:pStyle w:val="Geenafstand"/>
+      </w:pPr>
+    </w:p>
+    <w:p>
+      <w:pPr>
+        <w:pStyle w:val="Geenafstand"/>
       </w:pPr>
       <w:r>
         <w:br w:type="page"/>
       </w:r>
     </w:p>
-    <w:bookmarkEnd w:id="0"/>
-    <w:bookmarkEnd w:id="1"/>
-    <w:p>
-      <w:pPr>
-        <w:pStyle w:val="NoSpacing"/>
-      </w:pPr>
-      <w:proofErr w:type="spellStart"/>
+    <w:p>
+      <w:pPr>
+        <w:pStyle w:val="Kop1"/>
+      </w:pPr>
+      <w:bookmarkStart w:id="4" w:name="_Toc23761254"/>
+      <w:bookmarkEnd w:id="0"/>
+      <w:bookmarkEnd w:id="1"/>
       <w:r>
-        <w:rPr>
-          <w:rFonts w:asciiTheme="majorHAnsi" w:eastAsiaTheme="majorEastAsia" w:hAnsiTheme="majorHAnsi" w:cstheme="majorBidi"/>
-          <w:color w:val="2F5496" w:themeColor="accent1" w:themeShade="BF"/>
-          <w:sz w:val="32"/>
-          <w:szCs w:val="32"/>
-        </w:rPr>
         <w:lastRenderedPageBreak/>
         <w:t>Requirementsanalyse</w:t>
       </w:r>
+      <w:r>
+        <w:t>:</w:t>
+      </w:r>
+      <w:bookmarkEnd w:id="4"/>
+    </w:p>
+    <w:p>
+      <w:pPr>
+        <w:pStyle w:val="Geenafstand"/>
+      </w:pPr>
+    </w:p>
+    <w:p>
+      <w:pPr>
+        <w:pStyle w:val="Geenafstand"/>
+      </w:pPr>
+      <w:r>
+        <w:t>Nadat wij onze gesprek hebben gehouden met dhr. Pieterson zijn wij er uit gekomen wat de requirements waren. Wij hebben de requirements nog een goed nagekeken en hebben ze in categorieën neergezet:</w:t>
+      </w:r>
+    </w:p>
+    <w:p>
+      <w:pPr>
+        <w:pStyle w:val="Geenafstand"/>
+      </w:pPr>
+    </w:p>
+    <w:p>
+      <w:pPr>
+        <w:pStyle w:val="Geenafstand"/>
+      </w:pPr>
+    </w:p>
+    <w:p>
+      <w:pPr>
+        <w:pStyle w:val="Kop2"/>
+      </w:pPr>
+      <w:bookmarkStart w:id="5" w:name="_Toc23761255"/>
+      <w:r>
+        <w:t>Duidelijk:</w:t>
+      </w:r>
+      <w:bookmarkEnd w:id="5"/>
+    </w:p>
+    <w:p>
+      <w:pPr>
+        <w:pStyle w:val="Lijstalinea"/>
+        <w:numPr>
+          <w:ilvl w:val="0"/>
+          <w:numId w:val="5"/>
+        </w:numPr>
+      </w:pPr>
+      <w:proofErr w:type="spellStart"/>
+      <w:r>
+        <w:t>Tussentijds</w:t>
+      </w:r>
       <w:proofErr w:type="spellEnd"/>
-    </w:p>
-    <w:p>
-      <w:pPr>
-        <w:pStyle w:val="NoSpacing"/>
-      </w:pPr>
-    </w:p>
-    <w:p>
-      <w:pPr>
-        <w:pStyle w:val="NoSpacing"/>
-      </w:pPr>
-    </w:p>
-    <w:p>
-      <w:pPr>
-        <w:pStyle w:val="NoSpacing"/>
-      </w:pPr>
-    </w:p>
-    <w:p>
-      <w:pPr>
-        <w:pStyle w:val="NoSpacing"/>
-      </w:pPr>
-    </w:p>
-    <w:p>
-      <w:pPr>
-        <w:pStyle w:val="NoSpacing"/>
-      </w:pPr>
+      <w:r>
+        <w:t xml:space="preserve"> </w:t>
+      </w:r>
+      <w:proofErr w:type="spellStart"/>
+      <w:r>
+        <w:t>opslaan</w:t>
+      </w:r>
+      <w:proofErr w:type="spellEnd"/>
+    </w:p>
+    <w:p>
+      <w:pPr>
+        <w:pStyle w:val="Lijstalinea"/>
+        <w:numPr>
+          <w:ilvl w:val="0"/>
+          <w:numId w:val="5"/>
+        </w:numPr>
+      </w:pPr>
+      <w:proofErr w:type="spellStart"/>
+      <w:r>
+        <w:t>Geluid</w:t>
+      </w:r>
+      <w:proofErr w:type="spellEnd"/>
+      <w:r>
+        <w:t>, achtergrondgeluid</w:t>
+      </w:r>
+    </w:p>
+    <w:p>
+      <w:pPr>
+        <w:pStyle w:val="Lijstalinea"/>
+        <w:numPr>
+          <w:ilvl w:val="0"/>
+          <w:numId w:val="5"/>
+        </w:numPr>
+        <w:rPr>
+          <w:lang w:val="nl-NL"/>
+        </w:rPr>
+      </w:pPr>
+      <w:r>
+        <w:rPr>
+          <w:rFonts w:ascii="Calibri" w:eastAsia="Calibri" w:hAnsi="Calibri" w:cs="Calibri"/>
+          <w:lang w:val="nl-NL"/>
+        </w:rPr>
+        <w:t>1 versie met designs voor kinderen</w:t>
+      </w:r>
+    </w:p>
+    <w:p>
+      <w:pPr>
+        <w:pStyle w:val="Lijstalinea"/>
+        <w:numPr>
+          <w:ilvl w:val="0"/>
+          <w:numId w:val="5"/>
+        </w:numPr>
+        <w:rPr>
+          <w:lang w:val="nl-NL"/>
+        </w:rPr>
+      </w:pPr>
+      <w:r>
+        <w:rPr>
+          <w:rFonts w:ascii="Calibri" w:eastAsia="Calibri" w:hAnsi="Calibri" w:cs="Calibri"/>
+          <w:lang w:val="nl-NL"/>
+        </w:rPr>
+        <w:t>1 versie met designs voor volwassenen</w:t>
+      </w:r>
+    </w:p>
+    <w:p>
+      <w:pPr>
+        <w:pStyle w:val="Geenafstand"/>
+      </w:pPr>
+      <w:r>
+        <w:tab/>
+      </w:r>
+    </w:p>
+    <w:p>
+      <w:pPr>
+        <w:pStyle w:val="Kop2"/>
+        <w:rPr>
+          <w:lang w:val="nl-NL"/>
+        </w:rPr>
+      </w:pPr>
+      <w:bookmarkStart w:id="6" w:name="_Toc23761256"/>
+      <w:r>
+        <w:rPr>
+          <w:lang w:val="nl-NL"/>
+        </w:rPr>
+        <w:t>Onduidelijk:</w:t>
+      </w:r>
+      <w:bookmarkEnd w:id="6"/>
+    </w:p>
+    <w:p>
+      <w:pPr>
+        <w:pStyle w:val="Lijstalinea"/>
+        <w:numPr>
+          <w:ilvl w:val="0"/>
+          <w:numId w:val="4"/>
+        </w:numPr>
+        <w:rPr>
+          <w:lang w:val="nl-NL"/>
+        </w:rPr>
+      </w:pPr>
+      <w:r>
+        <w:rPr>
+          <w:lang w:val="nl-NL"/>
+        </w:rPr>
+        <w:t>Animatie kaart omdraaien</w:t>
+      </w:r>
+      <w:r>
+        <w:rPr>
+          <w:lang w:val="nl-NL"/>
+        </w:rPr>
+        <w:t>.</w:t>
+      </w:r>
+    </w:p>
+    <w:p>
+      <w:pPr>
+        <w:pStyle w:val="Lijstalinea"/>
+        <w:numPr>
+          <w:ilvl w:val="0"/>
+          <w:numId w:val="4"/>
+        </w:numPr>
+        <w:rPr>
+          <w:lang w:val="nl-NL"/>
+        </w:rPr>
+      </w:pPr>
+      <w:r>
+        <w:rPr>
+          <w:lang w:val="nl-NL"/>
+        </w:rPr>
+        <w:t>Instellingen knop voor welke leeftijd</w:t>
+      </w:r>
+      <w:r>
+        <w:rPr>
+          <w:lang w:val="nl-NL"/>
+        </w:rPr>
+        <w:t>.</w:t>
+      </w:r>
+    </w:p>
+    <w:p>
+      <w:pPr>
+        <w:rPr>
+          <w:lang w:val="nl-NL"/>
+        </w:rPr>
+      </w:pPr>
+    </w:p>
+    <w:p>
+      <w:pPr>
+        <w:pStyle w:val="Kop2"/>
+        <w:rPr>
+          <w:lang w:val="nl-NL"/>
+        </w:rPr>
+      </w:pPr>
+      <w:bookmarkStart w:id="7" w:name="_Toc23761257"/>
+      <w:r>
+        <w:rPr>
+          <w:lang w:val="nl-NL"/>
+        </w:rPr>
+        <w:t>Incomplete:</w:t>
+      </w:r>
+      <w:bookmarkEnd w:id="7"/>
+    </w:p>
+    <w:p>
+      <w:pPr>
+        <w:pStyle w:val="Geenafstand"/>
+        <w:numPr>
+          <w:ilvl w:val="0"/>
+          <w:numId w:val="8"/>
+        </w:numPr>
+      </w:pPr>
+      <w:r>
+        <w:rPr>
+          <w:rFonts w:ascii="Calibri" w:eastAsia="Calibri" w:hAnsi="Calibri" w:cs="Calibri"/>
+        </w:rPr>
+        <w:t>Timer voor highscore + aantal sets gevonden</w:t>
+      </w:r>
+    </w:p>
+    <w:p>
+      <w:pPr>
+        <w:pStyle w:val="Geenafstand"/>
+      </w:pPr>
+    </w:p>
+    <w:p>
+      <w:pPr>
+        <w:pStyle w:val="Kop2"/>
+        <w:rPr>
+          <w:lang w:val="nl-NL"/>
+        </w:rPr>
+      </w:pPr>
+      <w:bookmarkStart w:id="8" w:name="_Toc23761258"/>
+      <w:r>
+        <w:rPr>
+          <w:lang w:val="nl-NL"/>
+        </w:rPr>
+        <w:t>Onbepaald:</w:t>
+      </w:r>
+      <w:bookmarkEnd w:id="8"/>
+    </w:p>
+    <w:p>
+      <w:pPr>
+        <w:pStyle w:val="Lijstalinea"/>
+        <w:numPr>
+          <w:ilvl w:val="0"/>
+          <w:numId w:val="7"/>
+        </w:numPr>
+        <w:rPr>
+          <w:lang w:val="nl-NL"/>
+        </w:rPr>
+      </w:pPr>
+      <w:r>
+        <w:rPr>
+          <w:lang w:val="nl-NL"/>
+        </w:rPr>
+        <w:t>Geluid als e</w:t>
+      </w:r>
+      <w:r>
+        <w:rPr>
+          <w:lang w:val="nl-NL"/>
+        </w:rPr>
+        <w:t>en paar goed is of fout.</w:t>
+      </w:r>
+    </w:p>
+    <w:p>
+      <w:pPr>
+        <w:pStyle w:val="Geenafstand"/>
+        <w:numPr>
+          <w:ilvl w:val="0"/>
+          <w:numId w:val="7"/>
+        </w:numPr>
+      </w:pPr>
+      <w:r>
+        <w:rPr>
+          <w:rFonts w:ascii="Calibri" w:eastAsia="Calibri" w:hAnsi="Calibri" w:cs="Calibri"/>
+        </w:rPr>
+        <w:t>Timer op meeste paren wint</w:t>
+      </w:r>
+    </w:p>
+    <w:p>
+      <w:pPr>
+        <w:pStyle w:val="Geenafstand"/>
+      </w:pPr>
+    </w:p>
+    <w:p>
+      <w:pPr>
+        <w:pStyle w:val="Kop2"/>
+        <w:rPr>
+          <w:lang w:val="nl-NL"/>
+        </w:rPr>
+      </w:pPr>
+      <w:bookmarkStart w:id="9" w:name="_Toc23761259"/>
+      <w:r>
+        <w:rPr>
+          <w:lang w:val="nl-NL"/>
+        </w:rPr>
+        <w:t>Tegenstrijdig</w:t>
+      </w:r>
+      <w:r>
+        <w:rPr>
+          <w:lang w:val="nl-NL"/>
+        </w:rPr>
+        <w:t>:</w:t>
+      </w:r>
+      <w:bookmarkEnd w:id="9"/>
+    </w:p>
+    <w:p>
+      <w:pPr>
+        <w:pStyle w:val="Lijstalinea"/>
+        <w:numPr>
+          <w:ilvl w:val="0"/>
+          <w:numId w:val="6"/>
+        </w:numPr>
+        <w:rPr>
+          <w:lang w:val="nl-NL"/>
+        </w:rPr>
+      </w:pPr>
+      <w:r>
+        <w:rPr>
+          <w:lang w:val="nl-NL"/>
+        </w:rPr>
+        <w:t>Opgeslagen spellen.</w:t>
+      </w:r>
+    </w:p>
+    <w:p>
+      <w:pPr>
+        <w:pStyle w:val="Kop2"/>
+        <w:rPr>
+          <w:lang w:val="nl-NL"/>
+        </w:rPr>
+      </w:pPr>
+    </w:p>
+    <w:p>
+      <w:pPr>
+        <w:pStyle w:val="Kop2"/>
+        <w:rPr>
+          <w:lang w:val="nl-NL"/>
+        </w:rPr>
+      </w:pPr>
+      <w:bookmarkStart w:id="10" w:name="_Toc23761260"/>
+      <w:r>
+        <w:rPr>
+          <w:lang w:val="nl-NL"/>
+        </w:rPr>
+        <w:t>Requirementsvalidatie:</w:t>
+      </w:r>
+      <w:bookmarkEnd w:id="10"/>
+    </w:p>
+    <w:p>
+      <w:pPr>
+        <w:rPr>
+          <w:lang w:val="nl-NL"/>
+        </w:rPr>
+      </w:pPr>
+      <w:r>
+        <w:rPr>
+          <w:lang w:val="nl-NL"/>
+        </w:rPr>
+        <w:t>Om bij te houden hoe ver wij waren met de requirements progressie hebben wij besloten om van alle taken een usescase te maken en die te behandelen in trello. Dit was goed gekeurd met dhr. Pieterson.</w:t>
+      </w:r>
     </w:p>
     <w:p>
       <w:pPr>
@@ -768,29 +1784,72 @@
         </w:rPr>
       </w:pPr>
       <w:r>
+        <w:rPr>
+          <w:lang w:val="nl-NL"/>
+        </w:rPr>
         <w:br w:type="page"/>
       </w:r>
-      <w:bookmarkStart w:id="3" w:name="_GoBack"/>
-      <w:bookmarkEnd w:id="3"/>
-    </w:p>
-    <w:p>
-      <w:pPr>
-        <w:pStyle w:val="NoSpacing"/>
-      </w:pPr>
+    </w:p>
+    <w:p>
+      <w:pPr>
+        <w:rPr>
+          <w:lang w:val="nl-NL"/>
+        </w:rPr>
+      </w:pPr>
+    </w:p>
+    <w:p>
+      <w:pPr>
+        <w:spacing w:line="259" w:lineRule="auto"/>
+        <w:rPr>
+          <w:lang w:val="nl-NL"/>
+        </w:rPr>
+      </w:pPr>
+    </w:p>
+    <w:p>
+      <w:pPr>
+        <w:spacing w:line="259" w:lineRule="auto"/>
+        <w:rPr>
+          <w:lang w:val="nl-NL"/>
+        </w:rPr>
+      </w:pPr>
+    </w:p>
+    <w:p>
+      <w:pPr>
+        <w:spacing w:line="259" w:lineRule="auto"/>
+        <w:rPr>
+          <w:lang w:val="nl-NL"/>
+        </w:rPr>
+      </w:pPr>
+    </w:p>
+    <w:p>
+      <w:pPr>
+        <w:spacing w:line="259" w:lineRule="auto"/>
+        <w:rPr>
+          <w:lang w:val="nl-NL"/>
+        </w:rPr>
+      </w:pPr>
+    </w:p>
+    <w:p>
+      <w:pPr>
+        <w:spacing w:line="259" w:lineRule="auto"/>
+        <w:rPr>
+          <w:lang w:val="nl-NL"/>
+        </w:rPr>
+      </w:pPr>
+    </w:p>
+    <w:p>
+      <w:pPr>
+        <w:pStyle w:val="Kop1"/>
+      </w:pPr>
+      <w:bookmarkStart w:id="11" w:name="_Toc23761261"/>
       <w:r>
-        <w:rPr>
-          <w:rFonts w:asciiTheme="majorHAnsi" w:eastAsiaTheme="majorEastAsia" w:hAnsiTheme="majorHAnsi" w:cstheme="majorBidi"/>
-          <w:color w:val="2F5496" w:themeColor="accent1" w:themeShade="BF"/>
-          <w:sz w:val="32"/>
-          <w:szCs w:val="32"/>
-        </w:rPr>
-        <w:lastRenderedPageBreak/>
         <w:t>MOSCOW</w:t>
       </w:r>
+      <w:bookmarkEnd w:id="11"/>
     </w:p>
     <w:tbl>
       <w:tblPr>
-        <w:tblStyle w:val="TableGrid"/>
+        <w:tblStyle w:val="Tabelraster"/>
         <w:tblW w:w="0" w:type="auto"/>
         <w:tblLook w:val="04A0" w:firstRow="1" w:lastRow="0" w:firstColumn="1" w:lastColumn="0" w:noHBand="0" w:noVBand="1"/>
       </w:tblPr>
@@ -805,12 +1864,14 @@
           </w:tcPr>
           <w:p>
             <w:pPr>
-              <w:pStyle w:val="Heading3"/>
+              <w:pStyle w:val="Kop3"/>
               <w:outlineLvl w:val="2"/>
             </w:pPr>
+            <w:bookmarkStart w:id="12" w:name="_Toc23761262"/>
             <w:r>
               <w:t>Must have</w:t>
             </w:r>
+            <w:bookmarkEnd w:id="12"/>
           </w:p>
         </w:tc>
         <w:tc>
@@ -819,12 +1880,14 @@
           </w:tcPr>
           <w:p>
             <w:pPr>
-              <w:pStyle w:val="Heading3"/>
+              <w:pStyle w:val="Kop3"/>
               <w:outlineLvl w:val="2"/>
             </w:pPr>
+            <w:bookmarkStart w:id="13" w:name="_Toc23761263"/>
             <w:r>
               <w:t>Should have</w:t>
             </w:r>
+            <w:bookmarkEnd w:id="13"/>
           </w:p>
         </w:tc>
       </w:tr>
@@ -835,7 +1898,7 @@
           </w:tcPr>
           <w:p>
             <w:pPr>
-              <w:pStyle w:val="NoSpacing"/>
+              <w:pStyle w:val="Geenafstand"/>
               <w:numPr>
                 <w:ilvl w:val="0"/>
                 <w:numId w:val="3"/>
@@ -847,7 +1910,7 @@
           </w:p>
           <w:p>
             <w:pPr>
-              <w:pStyle w:val="NoSpacing"/>
+              <w:pStyle w:val="Geenafstand"/>
               <w:numPr>
                 <w:ilvl w:val="0"/>
                 <w:numId w:val="3"/>
@@ -859,7 +1922,7 @@
           </w:p>
           <w:p>
             <w:pPr>
-              <w:pStyle w:val="NoSpacing"/>
+              <w:pStyle w:val="Geenafstand"/>
               <w:numPr>
                 <w:ilvl w:val="0"/>
                 <w:numId w:val="3"/>
@@ -871,7 +1934,7 @@
           </w:p>
           <w:p>
             <w:pPr>
-              <w:pStyle w:val="NoSpacing"/>
+              <w:pStyle w:val="Geenafstand"/>
               <w:numPr>
                 <w:ilvl w:val="0"/>
                 <w:numId w:val="3"/>
@@ -883,7 +1946,7 @@
           </w:p>
           <w:p>
             <w:pPr>
-              <w:pStyle w:val="NoSpacing"/>
+              <w:pStyle w:val="Geenafstand"/>
               <w:numPr>
                 <w:ilvl w:val="0"/>
                 <w:numId w:val="3"/>
@@ -903,7 +1966,7 @@
           </w:tcPr>
           <w:p>
             <w:pPr>
-              <w:pStyle w:val="NoSpacing"/>
+              <w:pStyle w:val="Geenafstand"/>
               <w:numPr>
                 <w:ilvl w:val="0"/>
                 <w:numId w:val="3"/>
@@ -918,7 +1981,7 @@
           </w:p>
           <w:p>
             <w:pPr>
-              <w:pStyle w:val="NoSpacing"/>
+              <w:pStyle w:val="Geenafstand"/>
               <w:numPr>
                 <w:ilvl w:val="0"/>
                 <w:numId w:val="3"/>
@@ -930,7 +1993,7 @@
           </w:p>
           <w:p>
             <w:pPr>
-              <w:pStyle w:val="NoSpacing"/>
+              <w:pStyle w:val="Geenafstand"/>
               <w:numPr>
                 <w:ilvl w:val="0"/>
                 <w:numId w:val="3"/>
@@ -942,7 +2005,7 @@
           </w:p>
           <w:p>
             <w:pPr>
-              <w:pStyle w:val="NoSpacing"/>
+              <w:pStyle w:val="Geenafstand"/>
               <w:numPr>
                 <w:ilvl w:val="0"/>
                 <w:numId w:val="3"/>
@@ -961,12 +2024,14 @@
           </w:tcPr>
           <w:p>
             <w:pPr>
-              <w:pStyle w:val="Heading3"/>
+              <w:pStyle w:val="Kop3"/>
               <w:outlineLvl w:val="2"/>
             </w:pPr>
+            <w:bookmarkStart w:id="14" w:name="_Toc23761264"/>
             <w:r>
               <w:t>Could have</w:t>
             </w:r>
+            <w:bookmarkEnd w:id="14"/>
           </w:p>
         </w:tc>
         <w:tc>
@@ -975,12 +2040,14 @@
           </w:tcPr>
           <w:p>
             <w:pPr>
-              <w:pStyle w:val="Heading3"/>
+              <w:pStyle w:val="Kop3"/>
               <w:outlineLvl w:val="2"/>
             </w:pPr>
+            <w:bookmarkStart w:id="15" w:name="_Toc23761265"/>
             <w:r>
               <w:t>Won’t have</w:t>
             </w:r>
+            <w:bookmarkEnd w:id="15"/>
           </w:p>
         </w:tc>
       </w:tr>
@@ -991,7 +2058,7 @@
           </w:tcPr>
           <w:p>
             <w:pPr>
-              <w:pStyle w:val="NoSpacing"/>
+              <w:pStyle w:val="Geenafstand"/>
               <w:numPr>
                 <w:ilvl w:val="0"/>
                 <w:numId w:val="3"/>
@@ -1003,7 +2070,7 @@
           </w:p>
           <w:p>
             <w:pPr>
-              <w:pStyle w:val="NoSpacing"/>
+              <w:pStyle w:val="Geenafstand"/>
               <w:numPr>
                 <w:ilvl w:val="0"/>
                 <w:numId w:val="3"/>
@@ -1020,7 +2087,7 @@
           </w:tcPr>
           <w:p>
             <w:pPr>
-              <w:pStyle w:val="NoSpacing"/>
+              <w:pStyle w:val="Geenafstand"/>
               <w:numPr>
                 <w:ilvl w:val="0"/>
                 <w:numId w:val="3"/>
@@ -1035,57 +2102,57 @@
     </w:tbl>
     <w:p>
       <w:pPr>
-        <w:pStyle w:val="NoSpacing"/>
-      </w:pPr>
-    </w:p>
-    <w:p>
-      <w:pPr>
-        <w:pStyle w:val="NoSpacing"/>
-      </w:pPr>
-    </w:p>
-    <w:p>
-      <w:pPr>
-        <w:pStyle w:val="NoSpacing"/>
-      </w:pPr>
-    </w:p>
-    <w:p>
-      <w:pPr>
-        <w:pStyle w:val="NoSpacing"/>
-      </w:pPr>
-    </w:p>
-    <w:p>
-      <w:pPr>
-        <w:pStyle w:val="NoSpacing"/>
-      </w:pPr>
-    </w:p>
-    <w:p>
-      <w:pPr>
-        <w:pStyle w:val="NoSpacing"/>
-      </w:pPr>
-    </w:p>
-    <w:p>
-      <w:pPr>
-        <w:pStyle w:val="NoSpacing"/>
-      </w:pPr>
-    </w:p>
-    <w:p>
-      <w:pPr>
-        <w:pStyle w:val="NoSpacing"/>
-      </w:pPr>
-    </w:p>
-    <w:p>
-      <w:pPr>
-        <w:pStyle w:val="NoSpacing"/>
-      </w:pPr>
-    </w:p>
-    <w:p>
-      <w:pPr>
-        <w:pStyle w:val="NoSpacing"/>
-      </w:pPr>
-    </w:p>
-    <w:p>
-      <w:pPr>
-        <w:pStyle w:val="NoSpacing"/>
+        <w:pStyle w:val="Geenafstand"/>
+      </w:pPr>
+    </w:p>
+    <w:p>
+      <w:pPr>
+        <w:pStyle w:val="Geenafstand"/>
+      </w:pPr>
+    </w:p>
+    <w:p>
+      <w:pPr>
+        <w:pStyle w:val="Geenafstand"/>
+      </w:pPr>
+    </w:p>
+    <w:p>
+      <w:pPr>
+        <w:pStyle w:val="Geenafstand"/>
+      </w:pPr>
+    </w:p>
+    <w:p>
+      <w:pPr>
+        <w:pStyle w:val="Geenafstand"/>
+      </w:pPr>
+    </w:p>
+    <w:p>
+      <w:pPr>
+        <w:pStyle w:val="Geenafstand"/>
+      </w:pPr>
+    </w:p>
+    <w:p>
+      <w:pPr>
+        <w:pStyle w:val="Geenafstand"/>
+      </w:pPr>
+    </w:p>
+    <w:p>
+      <w:pPr>
+        <w:pStyle w:val="Geenafstand"/>
+      </w:pPr>
+    </w:p>
+    <w:p>
+      <w:pPr>
+        <w:pStyle w:val="Geenafstand"/>
+      </w:pPr>
+    </w:p>
+    <w:p>
+      <w:pPr>
+        <w:pStyle w:val="Geenafstand"/>
+      </w:pPr>
+    </w:p>
+    <w:p>
+      <w:pPr>
+        <w:pStyle w:val="Geenafstand"/>
       </w:pPr>
     </w:p>
     <w:sectPr>
@@ -1214,6 +2281,119 @@
     </w:lvl>
   </w:abstractNum>
   <w:abstractNum w:abstractNumId="1" w15:restartNumberingAfterBreak="0">
+    <w:nsid w:val="0F0859C1"/>
+    <w:multiLevelType w:val="hybridMultilevel"/>
+    <w:tmpl w:val="20B890EE"/>
+    <w:lvl w:ilvl="0" w:tplc="04090001">
+      <w:start w:val="1"/>
+      <w:numFmt w:val="bullet"/>
+      <w:lvlText w:val=""/>
+      <w:lvlJc w:val="left"/>
+      <w:pPr>
+        <w:ind w:left="720" w:hanging="360"/>
+      </w:pPr>
+      <w:rPr>
+        <w:rFonts w:ascii="Symbol" w:hAnsi="Symbol" w:hint="default"/>
+      </w:rPr>
+    </w:lvl>
+    <w:lvl w:ilvl="1" w:tplc="04090003" w:tentative="1">
+      <w:start w:val="1"/>
+      <w:numFmt w:val="bullet"/>
+      <w:lvlText w:val="o"/>
+      <w:lvlJc w:val="left"/>
+      <w:pPr>
+        <w:ind w:left="1440" w:hanging="360"/>
+      </w:pPr>
+      <w:rPr>
+        <w:rFonts w:ascii="Courier New" w:hAnsi="Courier New" w:cs="Courier New" w:hint="default"/>
+      </w:rPr>
+    </w:lvl>
+    <w:lvl w:ilvl="2" w:tplc="04090005" w:tentative="1">
+      <w:start w:val="1"/>
+      <w:numFmt w:val="bullet"/>
+      <w:lvlText w:val=""/>
+      <w:lvlJc w:val="left"/>
+      <w:pPr>
+        <w:ind w:left="2160" w:hanging="360"/>
+      </w:pPr>
+      <w:rPr>
+        <w:rFonts w:ascii="Wingdings" w:hAnsi="Wingdings" w:hint="default"/>
+      </w:rPr>
+    </w:lvl>
+    <w:lvl w:ilvl="3" w:tplc="04090001" w:tentative="1">
+      <w:start w:val="1"/>
+      <w:numFmt w:val="bullet"/>
+      <w:lvlText w:val=""/>
+      <w:lvlJc w:val="left"/>
+      <w:pPr>
+        <w:ind w:left="2880" w:hanging="360"/>
+      </w:pPr>
+      <w:rPr>
+        <w:rFonts w:ascii="Symbol" w:hAnsi="Symbol" w:hint="default"/>
+      </w:rPr>
+    </w:lvl>
+    <w:lvl w:ilvl="4" w:tplc="04090003" w:tentative="1">
+      <w:start w:val="1"/>
+      <w:numFmt w:val="bullet"/>
+      <w:lvlText w:val="o"/>
+      <w:lvlJc w:val="left"/>
+      <w:pPr>
+        <w:ind w:left="3600" w:hanging="360"/>
+      </w:pPr>
+      <w:rPr>
+        <w:rFonts w:ascii="Courier New" w:hAnsi="Courier New" w:cs="Courier New" w:hint="default"/>
+      </w:rPr>
+    </w:lvl>
+    <w:lvl w:ilvl="5" w:tplc="04090005" w:tentative="1">
+      <w:start w:val="1"/>
+      <w:numFmt w:val="bullet"/>
+      <w:lvlText w:val=""/>
+      <w:lvlJc w:val="left"/>
+      <w:pPr>
+        <w:ind w:left="4320" w:hanging="360"/>
+      </w:pPr>
+      <w:rPr>
+        <w:rFonts w:ascii="Wingdings" w:hAnsi="Wingdings" w:hint="default"/>
+      </w:rPr>
+    </w:lvl>
+    <w:lvl w:ilvl="6" w:tplc="04090001" w:tentative="1">
+      <w:start w:val="1"/>
+      <w:numFmt w:val="bullet"/>
+      <w:lvlText w:val=""/>
+      <w:lvlJc w:val="left"/>
+      <w:pPr>
+        <w:ind w:left="5040" w:hanging="360"/>
+      </w:pPr>
+      <w:rPr>
+        <w:rFonts w:ascii="Symbol" w:hAnsi="Symbol" w:hint="default"/>
+      </w:rPr>
+    </w:lvl>
+    <w:lvl w:ilvl="7" w:tplc="04090003" w:tentative="1">
+      <w:start w:val="1"/>
+      <w:numFmt w:val="bullet"/>
+      <w:lvlText w:val="o"/>
+      <w:lvlJc w:val="left"/>
+      <w:pPr>
+        <w:ind w:left="5760" w:hanging="360"/>
+      </w:pPr>
+      <w:rPr>
+        <w:rFonts w:ascii="Courier New" w:hAnsi="Courier New" w:cs="Courier New" w:hint="default"/>
+      </w:rPr>
+    </w:lvl>
+    <w:lvl w:ilvl="8" w:tplc="04090005" w:tentative="1">
+      <w:start w:val="1"/>
+      <w:numFmt w:val="bullet"/>
+      <w:lvlText w:val=""/>
+      <w:lvlJc w:val="left"/>
+      <w:pPr>
+        <w:ind w:left="6480" w:hanging="360"/>
+      </w:pPr>
+      <w:rPr>
+        <w:rFonts w:ascii="Wingdings" w:hAnsi="Wingdings" w:hint="default"/>
+      </w:rPr>
+    </w:lvl>
+  </w:abstractNum>
+  <w:abstractNum w:abstractNumId="2" w15:restartNumberingAfterBreak="0">
     <w:nsid w:val="147A32A5"/>
     <w:multiLevelType w:val="hybridMultilevel"/>
     <w:tmpl w:val="62DAE47C"/>
@@ -1326,7 +2506,346 @@
       </w:rPr>
     </w:lvl>
   </w:abstractNum>
-  <w:abstractNum w:abstractNumId="2" w15:restartNumberingAfterBreak="0">
+  <w:abstractNum w:abstractNumId="3" w15:restartNumberingAfterBreak="0">
+    <w:nsid w:val="1A1B3BD2"/>
+    <w:multiLevelType w:val="hybridMultilevel"/>
+    <w:tmpl w:val="42F05B64"/>
+    <w:lvl w:ilvl="0" w:tplc="04130001">
+      <w:start w:val="1"/>
+      <w:numFmt w:val="bullet"/>
+      <w:lvlText w:val=""/>
+      <w:lvlJc w:val="left"/>
+      <w:pPr>
+        <w:ind w:left="720" w:hanging="360"/>
+      </w:pPr>
+      <w:rPr>
+        <w:rFonts w:ascii="Symbol" w:hAnsi="Symbol" w:hint="default"/>
+      </w:rPr>
+    </w:lvl>
+    <w:lvl w:ilvl="1" w:tplc="04130003" w:tentative="1">
+      <w:start w:val="1"/>
+      <w:numFmt w:val="bullet"/>
+      <w:lvlText w:val="o"/>
+      <w:lvlJc w:val="left"/>
+      <w:pPr>
+        <w:ind w:left="1440" w:hanging="360"/>
+      </w:pPr>
+      <w:rPr>
+        <w:rFonts w:ascii="Courier New" w:hAnsi="Courier New" w:cs="Courier New" w:hint="default"/>
+      </w:rPr>
+    </w:lvl>
+    <w:lvl w:ilvl="2" w:tplc="04130005" w:tentative="1">
+      <w:start w:val="1"/>
+      <w:numFmt w:val="bullet"/>
+      <w:lvlText w:val=""/>
+      <w:lvlJc w:val="left"/>
+      <w:pPr>
+        <w:ind w:left="2160" w:hanging="360"/>
+      </w:pPr>
+      <w:rPr>
+        <w:rFonts w:ascii="Wingdings" w:hAnsi="Wingdings" w:hint="default"/>
+      </w:rPr>
+    </w:lvl>
+    <w:lvl w:ilvl="3" w:tplc="04130001" w:tentative="1">
+      <w:start w:val="1"/>
+      <w:numFmt w:val="bullet"/>
+      <w:lvlText w:val=""/>
+      <w:lvlJc w:val="left"/>
+      <w:pPr>
+        <w:ind w:left="2880" w:hanging="360"/>
+      </w:pPr>
+      <w:rPr>
+        <w:rFonts w:ascii="Symbol" w:hAnsi="Symbol" w:hint="default"/>
+      </w:rPr>
+    </w:lvl>
+    <w:lvl w:ilvl="4" w:tplc="04130003" w:tentative="1">
+      <w:start w:val="1"/>
+      <w:numFmt w:val="bullet"/>
+      <w:lvlText w:val="o"/>
+      <w:lvlJc w:val="left"/>
+      <w:pPr>
+        <w:ind w:left="3600" w:hanging="360"/>
+      </w:pPr>
+      <w:rPr>
+        <w:rFonts w:ascii="Courier New" w:hAnsi="Courier New" w:cs="Courier New" w:hint="default"/>
+      </w:rPr>
+    </w:lvl>
+    <w:lvl w:ilvl="5" w:tplc="04130005" w:tentative="1">
+      <w:start w:val="1"/>
+      <w:numFmt w:val="bullet"/>
+      <w:lvlText w:val=""/>
+      <w:lvlJc w:val="left"/>
+      <w:pPr>
+        <w:ind w:left="4320" w:hanging="360"/>
+      </w:pPr>
+      <w:rPr>
+        <w:rFonts w:ascii="Wingdings" w:hAnsi="Wingdings" w:hint="default"/>
+      </w:rPr>
+    </w:lvl>
+    <w:lvl w:ilvl="6" w:tplc="04130001" w:tentative="1">
+      <w:start w:val="1"/>
+      <w:numFmt w:val="bullet"/>
+      <w:lvlText w:val=""/>
+      <w:lvlJc w:val="left"/>
+      <w:pPr>
+        <w:ind w:left="5040" w:hanging="360"/>
+      </w:pPr>
+      <w:rPr>
+        <w:rFonts w:ascii="Symbol" w:hAnsi="Symbol" w:hint="default"/>
+      </w:rPr>
+    </w:lvl>
+    <w:lvl w:ilvl="7" w:tplc="04130003" w:tentative="1">
+      <w:start w:val="1"/>
+      <w:numFmt w:val="bullet"/>
+      <w:lvlText w:val="o"/>
+      <w:lvlJc w:val="left"/>
+      <w:pPr>
+        <w:ind w:left="5760" w:hanging="360"/>
+      </w:pPr>
+      <w:rPr>
+        <w:rFonts w:ascii="Courier New" w:hAnsi="Courier New" w:cs="Courier New" w:hint="default"/>
+      </w:rPr>
+    </w:lvl>
+    <w:lvl w:ilvl="8" w:tplc="04130005" w:tentative="1">
+      <w:start w:val="1"/>
+      <w:numFmt w:val="bullet"/>
+      <w:lvlText w:val=""/>
+      <w:lvlJc w:val="left"/>
+      <w:pPr>
+        <w:ind w:left="6480" w:hanging="360"/>
+      </w:pPr>
+      <w:rPr>
+        <w:rFonts w:ascii="Wingdings" w:hAnsi="Wingdings" w:hint="default"/>
+      </w:rPr>
+    </w:lvl>
+  </w:abstractNum>
+  <w:abstractNum w:abstractNumId="4" w15:restartNumberingAfterBreak="0">
+    <w:nsid w:val="2E011434"/>
+    <w:multiLevelType w:val="hybridMultilevel"/>
+    <w:tmpl w:val="C3D07A6A"/>
+    <w:lvl w:ilvl="0" w:tplc="04130001">
+      <w:start w:val="1"/>
+      <w:numFmt w:val="bullet"/>
+      <w:lvlText w:val=""/>
+      <w:lvlJc w:val="left"/>
+      <w:pPr>
+        <w:ind w:left="720" w:hanging="360"/>
+      </w:pPr>
+      <w:rPr>
+        <w:rFonts w:ascii="Symbol" w:hAnsi="Symbol" w:hint="default"/>
+      </w:rPr>
+    </w:lvl>
+    <w:lvl w:ilvl="1" w:tplc="04130003" w:tentative="1">
+      <w:start w:val="1"/>
+      <w:numFmt w:val="bullet"/>
+      <w:lvlText w:val="o"/>
+      <w:lvlJc w:val="left"/>
+      <w:pPr>
+        <w:ind w:left="1440" w:hanging="360"/>
+      </w:pPr>
+      <w:rPr>
+        <w:rFonts w:ascii="Courier New" w:hAnsi="Courier New" w:cs="Courier New" w:hint="default"/>
+      </w:rPr>
+    </w:lvl>
+    <w:lvl w:ilvl="2" w:tplc="04130005" w:tentative="1">
+      <w:start w:val="1"/>
+      <w:numFmt w:val="bullet"/>
+      <w:lvlText w:val=""/>
+      <w:lvlJc w:val="left"/>
+      <w:pPr>
+        <w:ind w:left="2160" w:hanging="360"/>
+      </w:pPr>
+      <w:rPr>
+        <w:rFonts w:ascii="Wingdings" w:hAnsi="Wingdings" w:hint="default"/>
+      </w:rPr>
+    </w:lvl>
+    <w:lvl w:ilvl="3" w:tplc="04130001" w:tentative="1">
+      <w:start w:val="1"/>
+      <w:numFmt w:val="bullet"/>
+      <w:lvlText w:val=""/>
+      <w:lvlJc w:val="left"/>
+      <w:pPr>
+        <w:ind w:left="2880" w:hanging="360"/>
+      </w:pPr>
+      <w:rPr>
+        <w:rFonts w:ascii="Symbol" w:hAnsi="Symbol" w:hint="default"/>
+      </w:rPr>
+    </w:lvl>
+    <w:lvl w:ilvl="4" w:tplc="04130003" w:tentative="1">
+      <w:start w:val="1"/>
+      <w:numFmt w:val="bullet"/>
+      <w:lvlText w:val="o"/>
+      <w:lvlJc w:val="left"/>
+      <w:pPr>
+        <w:ind w:left="3600" w:hanging="360"/>
+      </w:pPr>
+      <w:rPr>
+        <w:rFonts w:ascii="Courier New" w:hAnsi="Courier New" w:cs="Courier New" w:hint="default"/>
+      </w:rPr>
+    </w:lvl>
+    <w:lvl w:ilvl="5" w:tplc="04130005" w:tentative="1">
+      <w:start w:val="1"/>
+      <w:numFmt w:val="bullet"/>
+      <w:lvlText w:val=""/>
+      <w:lvlJc w:val="left"/>
+      <w:pPr>
+        <w:ind w:left="4320" w:hanging="360"/>
+      </w:pPr>
+      <w:rPr>
+        <w:rFonts w:ascii="Wingdings" w:hAnsi="Wingdings" w:hint="default"/>
+      </w:rPr>
+    </w:lvl>
+    <w:lvl w:ilvl="6" w:tplc="04130001" w:tentative="1">
+      <w:start w:val="1"/>
+      <w:numFmt w:val="bullet"/>
+      <w:lvlText w:val=""/>
+      <w:lvlJc w:val="left"/>
+      <w:pPr>
+        <w:ind w:left="5040" w:hanging="360"/>
+      </w:pPr>
+      <w:rPr>
+        <w:rFonts w:ascii="Symbol" w:hAnsi="Symbol" w:hint="default"/>
+      </w:rPr>
+    </w:lvl>
+    <w:lvl w:ilvl="7" w:tplc="04130003" w:tentative="1">
+      <w:start w:val="1"/>
+      <w:numFmt w:val="bullet"/>
+      <w:lvlText w:val="o"/>
+      <w:lvlJc w:val="left"/>
+      <w:pPr>
+        <w:ind w:left="5760" w:hanging="360"/>
+      </w:pPr>
+      <w:rPr>
+        <w:rFonts w:ascii="Courier New" w:hAnsi="Courier New" w:cs="Courier New" w:hint="default"/>
+      </w:rPr>
+    </w:lvl>
+    <w:lvl w:ilvl="8" w:tplc="04130005" w:tentative="1">
+      <w:start w:val="1"/>
+      <w:numFmt w:val="bullet"/>
+      <w:lvlText w:val=""/>
+      <w:lvlJc w:val="left"/>
+      <w:pPr>
+        <w:ind w:left="6480" w:hanging="360"/>
+      </w:pPr>
+      <w:rPr>
+        <w:rFonts w:ascii="Wingdings" w:hAnsi="Wingdings" w:hint="default"/>
+      </w:rPr>
+    </w:lvl>
+  </w:abstractNum>
+  <w:abstractNum w:abstractNumId="5" w15:restartNumberingAfterBreak="0">
+    <w:nsid w:val="47C16E14"/>
+    <w:multiLevelType w:val="hybridMultilevel"/>
+    <w:tmpl w:val="69044C8C"/>
+    <w:lvl w:ilvl="0" w:tplc="04130001">
+      <w:start w:val="1"/>
+      <w:numFmt w:val="bullet"/>
+      <w:lvlText w:val=""/>
+      <w:lvlJc w:val="left"/>
+      <w:pPr>
+        <w:ind w:left="720" w:hanging="360"/>
+      </w:pPr>
+      <w:rPr>
+        <w:rFonts w:ascii="Symbol" w:hAnsi="Symbol" w:hint="default"/>
+      </w:rPr>
+    </w:lvl>
+    <w:lvl w:ilvl="1" w:tplc="04130003" w:tentative="1">
+      <w:start w:val="1"/>
+      <w:numFmt w:val="bullet"/>
+      <w:lvlText w:val="o"/>
+      <w:lvlJc w:val="left"/>
+      <w:pPr>
+        <w:ind w:left="1440" w:hanging="360"/>
+      </w:pPr>
+      <w:rPr>
+        <w:rFonts w:ascii="Courier New" w:hAnsi="Courier New" w:cs="Courier New" w:hint="default"/>
+      </w:rPr>
+    </w:lvl>
+    <w:lvl w:ilvl="2" w:tplc="04130005" w:tentative="1">
+      <w:start w:val="1"/>
+      <w:numFmt w:val="bullet"/>
+      <w:lvlText w:val=""/>
+      <w:lvlJc w:val="left"/>
+      <w:pPr>
+        <w:ind w:left="2160" w:hanging="360"/>
+      </w:pPr>
+      <w:rPr>
+        <w:rFonts w:ascii="Wingdings" w:hAnsi="Wingdings" w:hint="default"/>
+      </w:rPr>
+    </w:lvl>
+    <w:lvl w:ilvl="3" w:tplc="04130001" w:tentative="1">
+      <w:start w:val="1"/>
+      <w:numFmt w:val="bullet"/>
+      <w:lvlText w:val=""/>
+      <w:lvlJc w:val="left"/>
+      <w:pPr>
+        <w:ind w:left="2880" w:hanging="360"/>
+      </w:pPr>
+      <w:rPr>
+        <w:rFonts w:ascii="Symbol" w:hAnsi="Symbol" w:hint="default"/>
+      </w:rPr>
+    </w:lvl>
+    <w:lvl w:ilvl="4" w:tplc="04130003" w:tentative="1">
+      <w:start w:val="1"/>
+      <w:numFmt w:val="bullet"/>
+      <w:lvlText w:val="o"/>
+      <w:lvlJc w:val="left"/>
+      <w:pPr>
+        <w:ind w:left="3600" w:hanging="360"/>
+      </w:pPr>
+      <w:rPr>
+        <w:rFonts w:ascii="Courier New" w:hAnsi="Courier New" w:cs="Courier New" w:hint="default"/>
+      </w:rPr>
+    </w:lvl>
+    <w:lvl w:ilvl="5" w:tplc="04130005" w:tentative="1">
+      <w:start w:val="1"/>
+      <w:numFmt w:val="bullet"/>
+      <w:lvlText w:val=""/>
+      <w:lvlJc w:val="left"/>
+      <w:pPr>
+        <w:ind w:left="4320" w:hanging="360"/>
+      </w:pPr>
+      <w:rPr>
+        <w:rFonts w:ascii="Wingdings" w:hAnsi="Wingdings" w:hint="default"/>
+      </w:rPr>
+    </w:lvl>
+    <w:lvl w:ilvl="6" w:tplc="04130001" w:tentative="1">
+      <w:start w:val="1"/>
+      <w:numFmt w:val="bullet"/>
+      <w:lvlText w:val=""/>
+      <w:lvlJc w:val="left"/>
+      <w:pPr>
+        <w:ind w:left="5040" w:hanging="360"/>
+      </w:pPr>
+      <w:rPr>
+        <w:rFonts w:ascii="Symbol" w:hAnsi="Symbol" w:hint="default"/>
+      </w:rPr>
+    </w:lvl>
+    <w:lvl w:ilvl="7" w:tplc="04130003" w:tentative="1">
+      <w:start w:val="1"/>
+      <w:numFmt w:val="bullet"/>
+      <w:lvlText w:val="o"/>
+      <w:lvlJc w:val="left"/>
+      <w:pPr>
+        <w:ind w:left="5760" w:hanging="360"/>
+      </w:pPr>
+      <w:rPr>
+        <w:rFonts w:ascii="Courier New" w:hAnsi="Courier New" w:cs="Courier New" w:hint="default"/>
+      </w:rPr>
+    </w:lvl>
+    <w:lvl w:ilvl="8" w:tplc="04130005" w:tentative="1">
+      <w:start w:val="1"/>
+      <w:numFmt w:val="bullet"/>
+      <w:lvlText w:val=""/>
+      <w:lvlJc w:val="left"/>
+      <w:pPr>
+        <w:ind w:left="6480" w:hanging="360"/>
+      </w:pPr>
+      <w:rPr>
+        <w:rFonts w:ascii="Wingdings" w:hAnsi="Wingdings" w:hint="default"/>
+      </w:rPr>
+    </w:lvl>
+  </w:abstractNum>
+  <w:abstractNum w:abstractNumId="6" w15:restartNumberingAfterBreak="0">
     <w:nsid w:val="4F9B3C5B"/>
     <w:multiLevelType w:val="hybridMultilevel"/>
     <w:tmpl w:val="66CAD910"/>
@@ -1439,14 +2958,142 @@
       </w:rPr>
     </w:lvl>
   </w:abstractNum>
+  <w:abstractNum w:abstractNumId="7" w15:restartNumberingAfterBreak="0">
+    <w:nsid w:val="56414EDE"/>
+    <w:multiLevelType w:val="hybridMultilevel"/>
+    <w:tmpl w:val="D1068292"/>
+    <w:lvl w:ilvl="0" w:tplc="04130001">
+      <w:start w:val="1"/>
+      <w:numFmt w:val="bullet"/>
+      <w:lvlText w:val=""/>
+      <w:lvlJc w:val="left"/>
+      <w:pPr>
+        <w:ind w:left="720" w:hanging="360"/>
+      </w:pPr>
+      <w:rPr>
+        <w:rFonts w:ascii="Symbol" w:hAnsi="Symbol" w:hint="default"/>
+      </w:rPr>
+    </w:lvl>
+    <w:lvl w:ilvl="1" w:tplc="04130003" w:tentative="1">
+      <w:start w:val="1"/>
+      <w:numFmt w:val="bullet"/>
+      <w:lvlText w:val="o"/>
+      <w:lvlJc w:val="left"/>
+      <w:pPr>
+        <w:ind w:left="1440" w:hanging="360"/>
+      </w:pPr>
+      <w:rPr>
+        <w:rFonts w:ascii="Courier New" w:hAnsi="Courier New" w:cs="Courier New" w:hint="default"/>
+      </w:rPr>
+    </w:lvl>
+    <w:lvl w:ilvl="2" w:tplc="04130005" w:tentative="1">
+      <w:start w:val="1"/>
+      <w:numFmt w:val="bullet"/>
+      <w:lvlText w:val=""/>
+      <w:lvlJc w:val="left"/>
+      <w:pPr>
+        <w:ind w:left="2160" w:hanging="360"/>
+      </w:pPr>
+      <w:rPr>
+        <w:rFonts w:ascii="Wingdings" w:hAnsi="Wingdings" w:hint="default"/>
+      </w:rPr>
+    </w:lvl>
+    <w:lvl w:ilvl="3" w:tplc="04130001" w:tentative="1">
+      <w:start w:val="1"/>
+      <w:numFmt w:val="bullet"/>
+      <w:lvlText w:val=""/>
+      <w:lvlJc w:val="left"/>
+      <w:pPr>
+        <w:ind w:left="2880" w:hanging="360"/>
+      </w:pPr>
+      <w:rPr>
+        <w:rFonts w:ascii="Symbol" w:hAnsi="Symbol" w:hint="default"/>
+      </w:rPr>
+    </w:lvl>
+    <w:lvl w:ilvl="4" w:tplc="04130003" w:tentative="1">
+      <w:start w:val="1"/>
+      <w:numFmt w:val="bullet"/>
+      <w:lvlText w:val="o"/>
+      <w:lvlJc w:val="left"/>
+      <w:pPr>
+        <w:ind w:left="3600" w:hanging="360"/>
+      </w:pPr>
+      <w:rPr>
+        <w:rFonts w:ascii="Courier New" w:hAnsi="Courier New" w:cs="Courier New" w:hint="default"/>
+      </w:rPr>
+    </w:lvl>
+    <w:lvl w:ilvl="5" w:tplc="04130005" w:tentative="1">
+      <w:start w:val="1"/>
+      <w:numFmt w:val="bullet"/>
+      <w:lvlText w:val=""/>
+      <w:lvlJc w:val="left"/>
+      <w:pPr>
+        <w:ind w:left="4320" w:hanging="360"/>
+      </w:pPr>
+      <w:rPr>
+        <w:rFonts w:ascii="Wingdings" w:hAnsi="Wingdings" w:hint="default"/>
+      </w:rPr>
+    </w:lvl>
+    <w:lvl w:ilvl="6" w:tplc="04130001" w:tentative="1">
+      <w:start w:val="1"/>
+      <w:numFmt w:val="bullet"/>
+      <w:lvlText w:val=""/>
+      <w:lvlJc w:val="left"/>
+      <w:pPr>
+        <w:ind w:left="5040" w:hanging="360"/>
+      </w:pPr>
+      <w:rPr>
+        <w:rFonts w:ascii="Symbol" w:hAnsi="Symbol" w:hint="default"/>
+      </w:rPr>
+    </w:lvl>
+    <w:lvl w:ilvl="7" w:tplc="04130003" w:tentative="1">
+      <w:start w:val="1"/>
+      <w:numFmt w:val="bullet"/>
+      <w:lvlText w:val="o"/>
+      <w:lvlJc w:val="left"/>
+      <w:pPr>
+        <w:ind w:left="5760" w:hanging="360"/>
+      </w:pPr>
+      <w:rPr>
+        <w:rFonts w:ascii="Courier New" w:hAnsi="Courier New" w:cs="Courier New" w:hint="default"/>
+      </w:rPr>
+    </w:lvl>
+    <w:lvl w:ilvl="8" w:tplc="04130005" w:tentative="1">
+      <w:start w:val="1"/>
+      <w:numFmt w:val="bullet"/>
+      <w:lvlText w:val=""/>
+      <w:lvlJc w:val="left"/>
+      <w:pPr>
+        <w:ind w:left="6480" w:hanging="360"/>
+      </w:pPr>
+      <w:rPr>
+        <w:rFonts w:ascii="Wingdings" w:hAnsi="Wingdings" w:hint="default"/>
+      </w:rPr>
+    </w:lvl>
+  </w:abstractNum>
   <w:num w:numId="1">
-    <w:abstractNumId w:val="1"/>
+    <w:abstractNumId w:val="2"/>
   </w:num>
   <w:num w:numId="2">
-    <w:abstractNumId w:val="2"/>
+    <w:abstractNumId w:val="6"/>
   </w:num>
   <w:num w:numId="3">
     <w:abstractNumId w:val="0"/>
+  </w:num>
+  <w:num w:numId="4">
+    <w:abstractNumId w:val="5"/>
+  </w:num>
+  <w:num w:numId="5">
+    <w:abstractNumId w:val="7"/>
+  </w:num>
+  <w:num w:numId="6">
+    <w:abstractNumId w:val="3"/>
+  </w:num>
+  <w:num w:numId="7">
+    <w:abstractNumId w:val="4"/>
+  </w:num>
+  <w:num w:numId="8">
+    <w:abstractNumId w:val="1"/>
   </w:num>
 </w:numbering>
 </file>
@@ -1468,7 +3115,7 @@
       </w:pPr>
     </w:pPrDefault>
   </w:docDefaults>
-  <w:latentStyles w:defLockedState="0" w:defUIPriority="99" w:defSemiHidden="0" w:defUnhideWhenUsed="0" w:defQFormat="0" w:count="377">
+  <w:latentStyles w:defLockedState="0" w:defUIPriority="99" w:defSemiHidden="0" w:defUnhideWhenUsed="0" w:defQFormat="0" w:count="375">
     <w:lsdException w:name="Normal" w:uiPriority="0" w:qFormat="1"/>
     <w:lsdException w:name="heading 1" w:uiPriority="9" w:qFormat="1"/>
     <w:lsdException w:name="heading 2" w:semiHidden="1" w:uiPriority="9" w:unhideWhenUsed="1" w:qFormat="1"/>
@@ -1844,10 +3491,8 @@
     <w:lsdException w:name="Smart Hyperlink" w:semiHidden="1" w:unhideWhenUsed="1"/>
     <w:lsdException w:name="Hashtag" w:semiHidden="1" w:unhideWhenUsed="1"/>
     <w:lsdException w:name="Unresolved Mention" w:semiHidden="1" w:unhideWhenUsed="1"/>
-    <w:lsdException w:name="Smart Link" w:semiHidden="1" w:unhideWhenUsed="1"/>
-    <w:lsdException w:name="Smart Link Error" w:semiHidden="1" w:unhideWhenUsed="1"/>
   </w:latentStyles>
-  <w:style w:type="paragraph" w:default="1" w:styleId="Normal">
+  <w:style w:type="paragraph" w:default="1" w:styleId="Standaard">
     <w:name w:val="Normal"/>
     <w:qFormat/>
     <w:rsid w:val="00F51C60"/>
@@ -1858,11 +3503,11 @@
       <w:lang w:val="en-US"/>
     </w:rPr>
   </w:style>
-  <w:style w:type="paragraph" w:styleId="Heading1">
+  <w:style w:type="paragraph" w:styleId="Kop1">
     <w:name w:val="heading 1"/>
-    <w:basedOn w:val="Normal"/>
-    <w:next w:val="Normal"/>
-    <w:link w:val="Heading1Char"/>
+    <w:basedOn w:val="Standaard"/>
+    <w:next w:val="Standaard"/>
+    <w:link w:val="Kop1Char"/>
     <w:uiPriority w:val="9"/>
     <w:qFormat/>
     <w:rsid w:val="00F51C60"/>
@@ -1879,11 +3524,11 @@
       <w:szCs w:val="32"/>
     </w:rPr>
   </w:style>
-  <w:style w:type="paragraph" w:styleId="Heading2">
+  <w:style w:type="paragraph" w:styleId="Kop2">
     <w:name w:val="heading 2"/>
-    <w:basedOn w:val="Normal"/>
-    <w:next w:val="Normal"/>
-    <w:link w:val="Heading2Char"/>
+    <w:basedOn w:val="Standaard"/>
+    <w:next w:val="Standaard"/>
+    <w:link w:val="Kop2Char"/>
     <w:uiPriority w:val="9"/>
     <w:unhideWhenUsed/>
     <w:qFormat/>
@@ -1901,11 +3546,11 @@
       <w:szCs w:val="26"/>
     </w:rPr>
   </w:style>
-  <w:style w:type="paragraph" w:styleId="Heading3">
+  <w:style w:type="paragraph" w:styleId="Kop3">
     <w:name w:val="heading 3"/>
-    <w:basedOn w:val="Normal"/>
-    <w:next w:val="Normal"/>
-    <w:link w:val="Heading3Char"/>
+    <w:basedOn w:val="Standaard"/>
+    <w:next w:val="Standaard"/>
+    <w:link w:val="Kop3Char"/>
     <w:uiPriority w:val="9"/>
     <w:unhideWhenUsed/>
     <w:qFormat/>
@@ -1923,13 +3568,13 @@
       <w:szCs w:val="24"/>
     </w:rPr>
   </w:style>
-  <w:style w:type="character" w:default="1" w:styleId="DefaultParagraphFont">
+  <w:style w:type="character" w:default="1" w:styleId="Standaardalinea-lettertype">
     <w:name w:val="Default Paragraph Font"/>
     <w:uiPriority w:val="1"/>
     <w:semiHidden/>
     <w:unhideWhenUsed/>
   </w:style>
-  <w:style w:type="table" w:default="1" w:styleId="TableNormal">
+  <w:style w:type="table" w:default="1" w:styleId="Standaardtabel">
     <w:name w:val="Normal Table"/>
     <w:uiPriority w:val="99"/>
     <w:semiHidden/>
@@ -1944,16 +3589,16 @@
       </w:tblCellMar>
     </w:tblPr>
   </w:style>
-  <w:style w:type="numbering" w:default="1" w:styleId="NoList">
+  <w:style w:type="numbering" w:default="1" w:styleId="Geenlijst">
     <w:name w:val="No List"/>
     <w:uiPriority w:val="99"/>
     <w:semiHidden/>
     <w:unhideWhenUsed/>
   </w:style>
-  <w:style w:type="character" w:customStyle="1" w:styleId="Heading2Char">
-    <w:name w:val="Heading 2 Char"/>
-    <w:basedOn w:val="DefaultParagraphFont"/>
-    <w:link w:val="Heading2"/>
+  <w:style w:type="character" w:customStyle="1" w:styleId="Kop2Char">
+    <w:name w:val="Kop 2 Char"/>
+    <w:basedOn w:val="Standaardalinea-lettertype"/>
+    <w:link w:val="Kop2"/>
     <w:uiPriority w:val="9"/>
     <w:rsid w:val="00F51C60"/>
     <w:rPr>
@@ -1964,10 +3609,10 @@
       <w:lang w:val="en-US"/>
     </w:rPr>
   </w:style>
-  <w:style w:type="character" w:customStyle="1" w:styleId="Heading3Char">
-    <w:name w:val="Heading 3 Char"/>
-    <w:basedOn w:val="DefaultParagraphFont"/>
-    <w:link w:val="Heading3"/>
+  <w:style w:type="character" w:customStyle="1" w:styleId="Kop3Char">
+    <w:name w:val="Kop 3 Char"/>
+    <w:basedOn w:val="Standaardalinea-lettertype"/>
+    <w:link w:val="Kop3"/>
     <w:uiPriority w:val="9"/>
     <w:rsid w:val="00F51C60"/>
     <w:rPr>
@@ -1980,7 +3625,7 @@
   </w:style>
   <w:style w:type="character" w:styleId="Hyperlink">
     <w:name w:val="Hyperlink"/>
-    <w:basedOn w:val="DefaultParagraphFont"/>
+    <w:basedOn w:val="Standaardalinea-lettertype"/>
     <w:uiPriority w:val="99"/>
     <w:unhideWhenUsed/>
     <w:rsid w:val="00F51C60"/>
@@ -1989,17 +3634,17 @@
       <w:u w:val="single"/>
     </w:rPr>
   </w:style>
-  <w:style w:type="character" w:customStyle="1" w:styleId="NoSpacingChar">
-    <w:name w:val="No Spacing Char"/>
-    <w:basedOn w:val="DefaultParagraphFont"/>
-    <w:link w:val="NoSpacing"/>
+  <w:style w:type="character" w:customStyle="1" w:styleId="GeenafstandChar">
+    <w:name w:val="Geen afstand Char"/>
+    <w:basedOn w:val="Standaardalinea-lettertype"/>
+    <w:link w:val="Geenafstand"/>
     <w:uiPriority w:val="1"/>
     <w:locked/>
     <w:rsid w:val="00F51C60"/>
   </w:style>
-  <w:style w:type="paragraph" w:styleId="NoSpacing">
+  <w:style w:type="paragraph" w:styleId="Geenafstand">
     <w:name w:val="No Spacing"/>
-    <w:link w:val="NoSpacingChar"/>
+    <w:link w:val="GeenafstandChar"/>
     <w:uiPriority w:val="1"/>
     <w:qFormat/>
     <w:rsid w:val="00F51C60"/>
@@ -2009,7 +3654,7 @@
   </w:style>
   <w:style w:type="paragraph" w:customStyle="1" w:styleId="textbox">
     <w:name w:val="textbox"/>
-    <w:basedOn w:val="Normal"/>
+    <w:basedOn w:val="Standaard"/>
     <w:rsid w:val="00F51C60"/>
     <w:pPr>
       <w:spacing w:before="100" w:beforeAutospacing="1" w:after="100" w:afterAutospacing="1" w:line="240" w:lineRule="auto"/>
@@ -2020,9 +3665,9 @@
       <w:szCs w:val="24"/>
     </w:rPr>
   </w:style>
-  <w:style w:type="table" w:styleId="TableGrid">
+  <w:style w:type="table" w:styleId="Tabelraster">
     <w:name w:val="Table Grid"/>
-    <w:basedOn w:val="TableNormal"/>
+    <w:basedOn w:val="Standaardtabel"/>
     <w:uiPriority w:val="39"/>
     <w:rsid w:val="00F51C60"/>
     <w:pPr>
@@ -2039,9 +3684,9 @@
       </w:tblBorders>
     </w:tblPr>
   </w:style>
-  <w:style w:type="table" w:styleId="GridTable3-Accent3">
+  <w:style w:type="table" w:styleId="Rastertabel3-Accent3">
     <w:name w:val="Grid Table 3 Accent 3"/>
-    <w:basedOn w:val="TableNormal"/>
+    <w:basedOn w:val="Standaardtabel"/>
     <w:uiPriority w:val="48"/>
     <w:rsid w:val="00F51C60"/>
     <w:pPr>
@@ -2175,10 +3820,10 @@
       </w:tcPr>
     </w:tblStylePr>
   </w:style>
-  <w:style w:type="character" w:customStyle="1" w:styleId="Heading1Char">
-    <w:name w:val="Heading 1 Char"/>
-    <w:basedOn w:val="DefaultParagraphFont"/>
-    <w:link w:val="Heading1"/>
+  <w:style w:type="character" w:customStyle="1" w:styleId="Kop1Char">
+    <w:name w:val="Kop 1 Char"/>
+    <w:basedOn w:val="Standaardalinea-lettertype"/>
+    <w:link w:val="Kop1"/>
     <w:uiPriority w:val="9"/>
     <w:rsid w:val="00F51C60"/>
     <w:rPr>
@@ -2189,10 +3834,10 @@
       <w:lang w:val="en-US"/>
     </w:rPr>
   </w:style>
-  <w:style w:type="paragraph" w:styleId="TOCHeading">
+  <w:style w:type="paragraph" w:styleId="Kopvaninhoudsopgave">
     <w:name w:val="TOC Heading"/>
-    <w:basedOn w:val="Heading1"/>
-    <w:next w:val="Normal"/>
+    <w:basedOn w:val="Kop1"/>
+    <w:next w:val="Standaard"/>
     <w:uiPriority w:val="39"/>
     <w:unhideWhenUsed/>
     <w:qFormat/>
@@ -2205,10 +3850,10 @@
       <w:lang w:val="nl-NL" w:eastAsia="nl-NL"/>
     </w:rPr>
   </w:style>
-  <w:style w:type="paragraph" w:styleId="TOC3">
+  <w:style w:type="paragraph" w:styleId="Inhopg3">
     <w:name w:val="toc 3"/>
-    <w:basedOn w:val="Normal"/>
-    <w:next w:val="Normal"/>
+    <w:basedOn w:val="Standaard"/>
+    <w:next w:val="Standaard"/>
     <w:autoRedefine/>
     <w:uiPriority w:val="39"/>
     <w:unhideWhenUsed/>
@@ -2218,9 +3863,9 @@
       <w:ind w:left="440"/>
     </w:pPr>
   </w:style>
-  <w:style w:type="character" w:styleId="FollowedHyperlink">
+  <w:style w:type="character" w:styleId="GevolgdeHyperlink">
     <w:name w:val="FollowedHyperlink"/>
-    <w:basedOn w:val="DefaultParagraphFont"/>
+    <w:basedOn w:val="Standaardalinea-lettertype"/>
     <w:uiPriority w:val="99"/>
     <w:semiHidden/>
     <w:unhideWhenUsed/>
@@ -2230,10 +3875,10 @@
       <w:u w:val="single"/>
     </w:rPr>
   </w:style>
-  <w:style w:type="character" w:customStyle="1" w:styleId="TitleChar">
-    <w:name w:val="Title Char"/>
-    <w:basedOn w:val="DefaultParagraphFont"/>
-    <w:link w:val="Title"/>
+  <w:style w:type="character" w:customStyle="1" w:styleId="TitelChar">
+    <w:name w:val="Titel Char"/>
+    <w:basedOn w:val="Standaardalinea-lettertype"/>
+    <w:link w:val="Titel"/>
     <w:uiPriority w:val="10"/>
     <w:rsid w:val="00A50D81"/>
     <w:rPr>
@@ -2244,11 +3889,11 @@
       <w:szCs w:val="56"/>
     </w:rPr>
   </w:style>
-  <w:style w:type="paragraph" w:styleId="Title">
+  <w:style w:type="paragraph" w:styleId="Titel">
     <w:name w:val="Title"/>
-    <w:basedOn w:val="Normal"/>
-    <w:next w:val="Normal"/>
-    <w:link w:val="TitleChar"/>
+    <w:basedOn w:val="Standaard"/>
+    <w:next w:val="Standaard"/>
+    <w:link w:val="TitelChar"/>
     <w:uiPriority w:val="10"/>
     <w:qFormat/>
     <w:rsid w:val="00A50D81"/>
@@ -2267,7 +3912,7 @@
   </w:style>
   <w:style w:type="character" w:customStyle="1" w:styleId="TitleChar1">
     <w:name w:val="Title Char1"/>
-    <w:basedOn w:val="DefaultParagraphFont"/>
+    <w:basedOn w:val="Standaardalinea-lettertype"/>
     <w:uiPriority w:val="10"/>
     <w:rsid w:val="00A50D81"/>
     <w:rPr>
@@ -2279,10 +3924,10 @@
       <w:lang w:val="en-US"/>
     </w:rPr>
   </w:style>
-  <w:style w:type="paragraph" w:styleId="TOC1">
+  <w:style w:type="paragraph" w:styleId="Inhopg1">
     <w:name w:val="toc 1"/>
-    <w:basedOn w:val="Normal"/>
-    <w:next w:val="Normal"/>
+    <w:basedOn w:val="Standaard"/>
+    <w:next w:val="Standaard"/>
     <w:autoRedefine/>
     <w:uiPriority w:val="39"/>
     <w:unhideWhenUsed/>
@@ -2291,10 +3936,10 @@
       <w:spacing w:after="100" w:line="259" w:lineRule="auto"/>
     </w:pPr>
   </w:style>
-  <w:style w:type="paragraph" w:styleId="TOC2">
+  <w:style w:type="paragraph" w:styleId="Inhopg2">
     <w:name w:val="toc 2"/>
-    <w:basedOn w:val="Normal"/>
-    <w:next w:val="Normal"/>
+    <w:basedOn w:val="Standaard"/>
+    <w:next w:val="Standaard"/>
     <w:autoRedefine/>
     <w:uiPriority w:val="39"/>
     <w:unhideWhenUsed/>
@@ -2304,11 +3949,11 @@
       <w:ind w:left="220"/>
     </w:pPr>
   </w:style>
-  <w:style w:type="paragraph" w:styleId="Subtitle">
+  <w:style w:type="paragraph" w:styleId="Ondertitel">
     <w:name w:val="Subtitle"/>
-    <w:basedOn w:val="Normal"/>
-    <w:next w:val="Normal"/>
-    <w:link w:val="SubtitleChar"/>
+    <w:basedOn w:val="Standaard"/>
+    <w:next w:val="Standaard"/>
+    <w:link w:val="OndertitelChar"/>
     <w:uiPriority w:val="11"/>
     <w:qFormat/>
     <w:rsid w:val="00A50D81"/>
@@ -2324,10 +3969,10 @@
       <w:spacing w:val="15"/>
     </w:rPr>
   </w:style>
-  <w:style w:type="character" w:customStyle="1" w:styleId="SubtitleChar">
-    <w:name w:val="Subtitle Char"/>
-    <w:basedOn w:val="DefaultParagraphFont"/>
-    <w:link w:val="Subtitle"/>
+  <w:style w:type="character" w:customStyle="1" w:styleId="OndertitelChar">
+    <w:name w:val="Ondertitel Char"/>
+    <w:basedOn w:val="Standaardalinea-lettertype"/>
+    <w:link w:val="Ondertitel"/>
     <w:uiPriority w:val="11"/>
     <w:rsid w:val="00A50D81"/>
     <w:rPr>
@@ -2336,6 +3981,48 @@
       <w:spacing w:val="15"/>
       <w:lang w:val="en-US"/>
     </w:rPr>
+  </w:style>
+  <w:style w:type="paragraph" w:styleId="Ballontekst">
+    <w:name w:val="Balloon Text"/>
+    <w:basedOn w:val="Standaard"/>
+    <w:link w:val="BallontekstChar"/>
+    <w:uiPriority w:val="99"/>
+    <w:semiHidden/>
+    <w:unhideWhenUsed/>
+    <w:rsid w:val="00676D2E"/>
+    <w:pPr>
+      <w:spacing w:after="0" w:line="240" w:lineRule="auto"/>
+    </w:pPr>
+    <w:rPr>
+      <w:rFonts w:ascii="Segoe UI" w:hAnsi="Segoe UI" w:cs="Segoe UI"/>
+      <w:sz w:val="18"/>
+      <w:szCs w:val="18"/>
+    </w:rPr>
+  </w:style>
+  <w:style w:type="character" w:customStyle="1" w:styleId="BallontekstChar">
+    <w:name w:val="Ballontekst Char"/>
+    <w:basedOn w:val="Standaardalinea-lettertype"/>
+    <w:link w:val="Ballontekst"/>
+    <w:uiPriority w:val="99"/>
+    <w:semiHidden/>
+    <w:rsid w:val="00676D2E"/>
+    <w:rPr>
+      <w:rFonts w:ascii="Segoe UI" w:hAnsi="Segoe UI" w:cs="Segoe UI"/>
+      <w:sz w:val="18"/>
+      <w:szCs w:val="18"/>
+      <w:lang w:val="en-US"/>
+    </w:rPr>
+  </w:style>
+  <w:style w:type="paragraph" w:styleId="Lijstalinea">
+    <w:name w:val="List Paragraph"/>
+    <w:basedOn w:val="Standaard"/>
+    <w:uiPriority w:val="34"/>
+    <w:qFormat/>
+    <w:rsid w:val="00676D2E"/>
+    <w:pPr>
+      <w:ind w:left="720"/>
+      <w:contextualSpacing/>
+    </w:pPr>
   </w:style>
 </w:styles>
 </file>
@@ -2640,7 +4327,7 @@
 </file>
 
 <file path=customXml/itemProps1.xml><?xml version="1.0" encoding="utf-8"?>
-<ds:datastoreItem xmlns:ds="http://schemas.openxmlformats.org/officeDocument/2006/customXml" ds:itemID="{1E7D54B1-4770-40EB-8A6F-38B6FDDDBB80}">
+<ds:datastoreItem xmlns:ds="http://schemas.openxmlformats.org/officeDocument/2006/customXml" ds:itemID="{093B8618-31EA-47AC-8B06-C573D3CEBA67}">
   <ds:schemaRefs>
     <ds:schemaRef ds:uri="http://schemas.openxmlformats.org/officeDocument/2006/bibliography"/>
   </ds:schemaRefs>

</xml_diff>